<commit_message>
Update Russian chapters and images
</commit_message>
<xml_diff>
--- a/ru/chapter 4.docx
+++ b/ru/chapter 4.docx
@@ -2,7 +2,7 @@
 <file path=word/document.xml><?xml version="1.0" encoding="utf-8"?>
 <w:document xmlns:w="http://schemas.openxmlformats.org/wordprocessingml/2006/main" xmlns:m="http://schemas.openxmlformats.org/officeDocument/2006/math" xmlns:r="http://schemas.openxmlformats.org/officeDocument/2006/relationships" xmlns:o="urn:schemas-microsoft-com:office:office" xmlns:v="urn:schemas-microsoft-com:vml" xmlns:w10="urn:schemas-microsoft-com:office:word" xmlns:a="http://schemas.openxmlformats.org/drawingml/2006/main" xmlns:pic="http://schemas.openxmlformats.org/drawingml/2006/picture" xmlns:wp="http://schemas.openxmlformats.org/drawingml/2006/wordprocessingDrawing">
   <w:body>
-    <w:bookmarkStart w:id="200" w:name="глава-4-вы-получаете-не-то-чему-обучаете"/>
+    <w:bookmarkStart w:id="201" w:name="глава-4-вы-получаете-не-то-чему-обучаете"/>
     <w:p>
       <w:pPr>
         <w:pStyle w:val="Heading1"/>
@@ -61,7 +61,7 @@
         <w:t xml:space="preserve">Зато мы обсудим темы, связанные с вопросом «Почему ИИ не так-то просто сделать хорошим?»</w:t>
       </w:r>
     </w:p>
-    <w:bookmarkStart w:id="114" w:name="часто-задаваемые-вопросы"/>
+    <w:bookmarkStart w:id="115" w:name="часто-задаваемые-вопросы"/>
     <w:p>
       <w:pPr>
         <w:pStyle w:val="Heading2"/>
@@ -1523,7 +1523,7 @@
     </w:p>
     <w:bookmarkEnd w:id="58"/>
     <w:bookmarkEnd w:id="59"/>
-    <w:bookmarkStart w:id="83" w:name="X9a7b47f7237f2d6ae4ba3cfd7adaf8b905203a1"/>
+    <w:bookmarkStart w:id="84" w:name="X9a7b47f7237f2d6ae4ba3cfd7adaf8b905203a1"/>
     <w:p>
       <w:pPr>
         <w:pStyle w:val="Heading3"/>
@@ -1532,17 +1532,18 @@
         <w:t xml:space="preserve">А разве Claude не подаёт признаков согласованности?</w:t>
       </w:r>
     </w:p>
+    <w:bookmarkStart w:id="63" w:name="X273714dcabeacf8b568812a4a15761f7a673c83"/>
+    <w:p>
+      <w:pPr>
+        <w:pStyle w:val="Heading4"/>
+      </w:pPr>
+      <w:r>
+        <w:t xml:space="preserve">«Что Claude говорит» и «что Claude предпочитает» – не одно и то же.</w:t>
+      </w:r>
+    </w:p>
     <w:p>
       <w:pPr>
         <w:pStyle w:val="FirstParagraph"/>
-      </w:pPr>
-      <w:r>
-        <w:t xml:space="preserve">«Что Claude говорит» и «что Claude предпочитает» – не одно и то же.</w:t>
-      </w:r>
-    </w:p>
-    <w:p>
-      <w:pPr>
-        <w:pStyle w:val="BodyText"/>
       </w:pPr>
       <w:r>
         <w:t xml:space="preserve">ИИ-компания Anthropic старается обучать свои ИИ быть</w:t>
@@ -1856,7 +1857,8 @@
         <w:t xml:space="preserve">Плохое поведение Claude будет гораздо понятнее, если различать «чему её обучали» от «что она делает», «что она знает» от «что ей важно» и «о чём она думает» от «что она говорит».</w:t>
       </w:r>
     </w:p>
-    <w:bookmarkStart w:id="64" w:name="X5c83cac024d0a5e5a86dec0936eb8029128acba"/>
+    <w:bookmarkEnd w:id="63"/>
+    <w:bookmarkStart w:id="65" w:name="X5c83cac024d0a5e5a86dec0936eb8029128acba"/>
     <w:p>
       <w:pPr>
         <w:pStyle w:val="Heading4"/>
@@ -1953,7 +1955,7 @@
         <w:rPr>
           <w:rStyle w:val="FootnoteReference"/>
         </w:rPr>
-        <w:footnoteReference w:id="63"/>
+        <w:footnoteReference w:id="64"/>
       </w:r>
     </w:p>
     <w:p>
@@ -2004,8 +2006,8 @@
         <w:t xml:space="preserve">Но уж довольно очевидно, что у Claude нет простых и последовательных версий задуманных создателями мотиваций.</w:t>
       </w:r>
     </w:p>
-    <w:bookmarkEnd w:id="64"/>
-    <w:bookmarkStart w:id="76" w:name="X3f02bedbf3d22111e9392bc9837dabbffa3a8c3"/>
+    <w:bookmarkEnd w:id="65"/>
+    <w:bookmarkStart w:id="77" w:name="X3f02bedbf3d22111e9392bc9837dabbffa3a8c3"/>
     <w:p>
       <w:pPr>
         <w:pStyle w:val="Heading4"/>
@@ -2079,7 +2081,7 @@
       <w:pPr>
         <w:pStyle w:val="BodyText"/>
       </w:pPr>
-      <w:hyperlink r:id="rId65">
+      <w:hyperlink r:id="rId66">
         <w:r>
           <w:rPr>
             <w:rStyle w:val="Hyperlink"/>
@@ -2093,7 +2095,7 @@
       <w:r>
         <w:t xml:space="preserve">(один из наших читателей) удачно изобразил этот взгляд на LLM мемом «</w:t>
       </w:r>
-      <w:hyperlink r:id="rId66">
+      <w:hyperlink r:id="rId67">
         <w:r>
           <w:rPr>
             <w:rStyle w:val="Hyperlink"/>
@@ -2108,12 +2110,12 @@
         <w:rPr>
           <w:rStyle w:val="FootnoteReference"/>
         </w:rPr>
-        <w:footnoteReference w:id="67"/>
-      </w:r>
-      <w:r>
-        <w:t xml:space="preserve"> </w:t>
-      </w:r>
-      <w:hyperlink r:id="rId68">
+        <w:footnoteReference w:id="68"/>
+      </w:r>
+      <w:r>
+        <w:t xml:space="preserve"> </w:t>
+      </w:r>
+      <w:hyperlink r:id="rId69">
         <w:r>
           <w:rPr>
             <w:rStyle w:val="Hyperlink"/>
@@ -2124,7 +2126,7 @@
       <w:r>
         <w:t xml:space="preserve"> </w:t>
       </w:r>
-      <w:hyperlink r:id="rId69">
+      <w:hyperlink r:id="rId70">
         <w:r>
           <w:rPr>
             <w:rStyle w:val="Hyperlink"/>
@@ -2135,7 +2137,7 @@
       <w:r>
         <w:t xml:space="preserve"> </w:t>
       </w:r>
-      <w:hyperlink r:id="rId70">
+      <w:hyperlink r:id="rId71">
         <w:r>
           <w:rPr>
             <w:rStyle w:val="Hyperlink"/>
@@ -2169,7 +2171,7 @@
         <w:rPr>
           <w:rStyle w:val="FootnoteReference"/>
         </w:rPr>
-        <w:footnoteReference w:id="71"/>
+        <w:footnoteReference w:id="72"/>
       </w:r>
     </w:p>
     <w:p>
@@ -2247,7 +2249,7 @@
         <w:rPr>
           <w:rStyle w:val="FootnoteReference"/>
         </w:rPr>
-        <w:footnoteReference w:id="72"/>
+        <w:footnoteReference w:id="73"/>
       </w:r>
     </w:p>
     <w:p>
@@ -2266,8 +2268,8 @@
         <w:t xml:space="preserve">Мы не знаем! Но столько разных экспериментов уже показывающих в разные стороны, что простую историю: «Claude глубоко, последовательно и прямолинейно честная, услужливая и безвредная» можно исключить.</w:t>
       </w:r>
     </w:p>
-    <w:bookmarkEnd w:id="76"/>
-    <w:bookmarkStart w:id="82" w:name="что-за-масками-важно."/>
+    <w:bookmarkEnd w:id="77"/>
+    <w:bookmarkStart w:id="83" w:name="что-за-масками-важно."/>
     <w:p>
       <w:pPr>
         <w:pStyle w:val="Heading4"/>
@@ -2316,7 +2318,7 @@
         <w:rPr>
           <w:rStyle w:val="FootnoteReference"/>
         </w:rPr>
-        <w:footnoteReference w:id="77"/>
+        <w:footnoteReference w:id="78"/>
       </w:r>
       <w:r>
         <w:t xml:space="preserve"> </w:t>
@@ -2362,7 +2364,7 @@
       <w:r>
         <w:t xml:space="preserve"> </w:t>
       </w:r>
-      <w:hyperlink r:id="rId78">
+      <w:hyperlink r:id="rId79">
         <w:r>
           <w:rPr>
             <w:rStyle w:val="Hyperlink"/>
@@ -2393,7 +2395,7 @@
         <w:rPr>
           <w:rStyle w:val="FootnoteReference"/>
         </w:rPr>
-        <w:footnoteReference w:id="79"/>
+        <w:footnoteReference w:id="80"/>
       </w:r>
     </w:p>
     <w:p>
@@ -2407,7 +2409,7 @@
         <w:rPr>
           <w:rStyle w:val="FootnoteReference"/>
         </w:rPr>
-        <w:footnoteReference w:id="80"/>
+        <w:footnoteReference w:id="81"/>
       </w:r>
     </w:p>
     <w:p>
@@ -2461,12 +2463,12 @@
         <w:rPr>
           <w:rStyle w:val="FootnoteReference"/>
         </w:rPr>
-        <w:footnoteReference w:id="81"/>
-      </w:r>
-    </w:p>
-    <w:bookmarkEnd w:id="82"/>
+        <w:footnoteReference w:id="82"/>
+      </w:r>
+    </w:p>
     <w:bookmarkEnd w:id="83"/>
-    <w:bookmarkStart w:id="87" w:name="Xb88104614aa2662be9c5171af4e11929489c33f"/>
+    <w:bookmarkEnd w:id="84"/>
+    <w:bookmarkStart w:id="88" w:name="Xb88104614aa2662be9c5171af4e11929489c33f"/>
     <w:p>
       <w:pPr>
         <w:pStyle w:val="Heading3"/>
@@ -2475,7 +2477,7 @@
         <w:t xml:space="preserve">Если нынешние ИИ ведут себя странно в основном только в необычных ситуациях, в чём проблема?</w:t>
       </w:r>
     </w:p>
-    <w:bookmarkStart w:id="86" w:name="Xdf1b4e3f576de81686547f6067dcb2c6f0b55a9"/>
+    <w:bookmarkStart w:id="87" w:name="Xdf1b4e3f576de81686547f6067dcb2c6f0b55a9"/>
     <w:p>
       <w:pPr>
         <w:pStyle w:val="Heading4"/>
@@ -2524,7 +2526,7 @@
         <w:rPr>
           <w:rStyle w:val="FootnoteReference"/>
         </w:rPr>
-        <w:footnoteReference w:id="84"/>
+        <w:footnoteReference w:id="85"/>
       </w:r>
     </w:p>
     <w:p>
@@ -2535,9 +2537,9 @@
         <w:t xml:space="preserve">Мы подробнее обсудим эти моменты в Главах 5 и 6.</w:t>
       </w:r>
     </w:p>
-    <w:bookmarkEnd w:id="86"/>
     <w:bookmarkEnd w:id="87"/>
-    <w:bookmarkStart w:id="93" w:name="X21cd2360b8957f3eca31b36207ba53d58a95b61"/>
+    <w:bookmarkEnd w:id="88"/>
+    <w:bookmarkStart w:id="94" w:name="X21cd2360b8957f3eca31b36207ba53d58a95b61"/>
     <w:p>
       <w:pPr>
         <w:pStyle w:val="Heading3"/>
@@ -2546,7 +2548,7 @@
         <w:t xml:space="preserve">Разве ИИ, поумнев, не исправят свои недостатки?</w:t>
       </w:r>
     </w:p>
-    <w:bookmarkStart w:id="89" w:name="Xcf328d9009f1cd37f2db3ca611a330e0890770c"/>
+    <w:bookmarkStart w:id="90" w:name="Xcf328d9009f1cd37f2db3ca611a330e0890770c"/>
     <w:p>
       <w:pPr>
         <w:pStyle w:val="Heading4"/>
@@ -2659,7 +2661,7 @@
         <w:rPr>
           <w:rStyle w:val="FootnoteReference"/>
         </w:rPr>
-        <w:footnoteReference w:id="88"/>
+        <w:footnoteReference w:id="89"/>
       </w:r>
       <w:r>
         <w:t xml:space="preserve">, не значит, что он захочет измениться</w:t>
@@ -2933,8 +2935,8 @@
         <w:t xml:space="preserve">о благополучии людей.</w:t>
       </w:r>
     </w:p>
-    <w:bookmarkEnd w:id="89"/>
-    <w:bookmarkStart w:id="92" w:name="исправления-от-ии-могут-сделать-хуже."/>
+    <w:bookmarkEnd w:id="90"/>
+    <w:bookmarkStart w:id="93" w:name="исправления-от-ии-могут-сделать-хуже."/>
     <w:p>
       <w:pPr>
         <w:pStyle w:val="Heading4"/>
@@ -2961,7 +2963,7 @@
       <w:r>
         <w:t xml:space="preserve"> </w:t>
       </w:r>
-      <w:hyperlink r:id="rId90">
+      <w:hyperlink r:id="rId91">
         <w:r>
           <w:rPr>
             <w:rStyle w:val="Hyperlink"/>
@@ -2992,7 +2994,7 @@
         <w:rPr>
           <w:rStyle w:val="FootnoteReference"/>
         </w:rPr>
-        <w:footnoteReference w:id="91"/>
+        <w:footnoteReference w:id="92"/>
       </w:r>
     </w:p>
     <w:p>
@@ -3003,9 +3005,9 @@
         <w:t xml:space="preserve">Подробнее на эту тему – в расширенном обсуждении о рефлексии.</w:t>
       </w:r>
     </w:p>
-    <w:bookmarkEnd w:id="92"/>
     <w:bookmarkEnd w:id="93"/>
-    <w:bookmarkStart w:id="97" w:name="X5bdc51f45eeec426d0005eb7af3667d42eb82e6"/>
+    <w:bookmarkEnd w:id="94"/>
+    <w:bookmarkStart w:id="98" w:name="X5bdc51f45eeec426d0005eb7af3667d42eb82e6"/>
     <w:p>
       <w:pPr>
         <w:pStyle w:val="Heading3"/>
@@ -3014,7 +3016,7 @@
         <w:t xml:space="preserve">А нельзя просто обучить его вести себя как человек? Или вырастить ИИ как ребёнка?</w:t>
       </w:r>
     </w:p>
-    <w:bookmarkStart w:id="96" w:name="мозг-не-чистый-лист."/>
+    <w:bookmarkStart w:id="97" w:name="мозг-не-чистый-лист."/>
     <w:p>
       <w:pPr>
         <w:pStyle w:val="Heading4"/>
@@ -3082,7 +3084,7 @@
         <w:rPr>
           <w:rStyle w:val="FootnoteReference"/>
         </w:rPr>
-        <w:footnoteReference w:id="94"/>
+        <w:footnoteReference w:id="95"/>
       </w:r>
     </w:p>
     <w:p>
@@ -3127,7 +3129,7 @@
       <w:r>
         <w:t xml:space="preserve"> </w:t>
       </w:r>
-      <w:hyperlink r:id="rId95">
+      <w:hyperlink r:id="rId96">
         <w:r>
           <w:rPr>
             <w:rStyle w:val="Hyperlink"/>
@@ -3184,9 +3186,9 @@
         <w:t xml:space="preserve">См. также расширенное обсуждение о Великой Случайности Доброты, благодаря которой люди научились сопереживать друг другу. Это может прояснить, почему такая случайность вряд ли повторится в ИИ.</w:t>
       </w:r>
     </w:p>
-    <w:bookmarkEnd w:id="96"/>
     <w:bookmarkEnd w:id="97"/>
-    <w:bookmarkStart w:id="100" w:name="Xac8ceb881b7545a290b6c892f200d3f36b160f3"/>
+    <w:bookmarkEnd w:id="98"/>
+    <w:bookmarkStart w:id="101" w:name="Xac8ceb881b7545a290b6c892f200d3f36b160f3"/>
     <w:p>
       <w:pPr>
         <w:pStyle w:val="Heading3"/>
@@ -3195,7 +3197,7 @@
         <w:t xml:space="preserve">Не стоит ли нам избегать разговоров об опасностях ИИ, чтобы не подавать ему дурных идей?</w:t>
       </w:r>
     </w:p>
-    <w:bookmarkStart w:id="99" w:name="Xcb74cfda4b925c5edb674ed0c296932f8df268e"/>
+    <w:bookmarkStart w:id="100" w:name="Xcb74cfda4b925c5edb674ed0c296932f8df268e"/>
     <w:p>
       <w:pPr>
         <w:pStyle w:val="Heading4"/>
@@ -3255,7 +3257,7 @@
         <w:rPr>
           <w:rStyle w:val="FootnoteReference"/>
         </w:rPr>
-        <w:footnoteReference w:id="98"/>
+        <w:footnoteReference w:id="99"/>
       </w:r>
       <w:r>
         <w:t xml:space="preserve"> </w:t>
@@ -3272,9 +3274,9 @@
         <w:t xml:space="preserve">И если ИИ достаточно умён, чтобы быть опасным, то он достаточно умён и чтобы самостоятельно додуматься до штук вроде «ресурсы полезны» и «ты не можешь принести кофе, если ты мёртв». Даже если этого не было в прямом виде в его обучающих данных. Даже если бы заставить весь мир замолчать об опасностях ИИ было реальной возможностью, это почти наверняка принесло бы больше вреда, чем пользы. Это почти не повлияло бы на реальные риски суперинтеллекта. Но лишило бы человечество способности сориентироваться в ситуации и отреагировать.</w:t>
       </w:r>
     </w:p>
-    <w:bookmarkEnd w:id="99"/>
     <w:bookmarkEnd w:id="100"/>
-    <w:bookmarkStart w:id="105" w:name="Xf2d875bbc3a62744d88a52097bb88a6f6179d60"/>
+    <w:bookmarkEnd w:id="101"/>
+    <w:bookmarkStart w:id="106" w:name="Xf2d875bbc3a62744d88a52097bb88a6f6179d60"/>
     <w:p>
       <w:pPr>
         <w:pStyle w:val="Heading3"/>
@@ -3283,7 +3285,7 @@
         <w:t xml:space="preserve">Многие хотят детей. Разве люди в итоге не «согласованы» с естественным отбором?</w:t>
       </w:r>
     </w:p>
-    <w:bookmarkStart w:id="103" w:name="X9f67de3d40fa770ac00c8efe09fc75e29e31719"/>
+    <w:bookmarkStart w:id="104" w:name="X9f67de3d40fa770ac00c8efe09fc75e29e31719"/>
     <w:p>
       <w:pPr>
         <w:pStyle w:val="Heading4"/>
@@ -3347,7 +3349,7 @@
       <w:r>
         <w:t xml:space="preserve"> </w:t>
       </w:r>
-      <w:hyperlink r:id="rId101">
+      <w:hyperlink r:id="rId102">
         <w:r>
           <w:rPr>
             <w:rStyle w:val="Hyperlink"/>
@@ -3372,6 +3374,27 @@
         <w:pStyle w:val="BodyText"/>
       </w:pPr>
       <w:r>
+        <w:t xml:space="preserve">[</w:t>
+      </w:r>
+      <w:r>
+        <w:rPr>
+          <w:b/>
+          <w:bCs/>
+        </w:rPr>
+        <w:t xml:space="preserve">Суммарный коэффициент рождаемости</w:t>
+      </w:r>
+      <w:r>
+        <w:t xml:space="preserve"> </w:t>
+      </w:r>
+      <w:r>
+        <w:t xml:space="preserve">показывает, сколько детей в среднем родила бы одна женщина на протяжении всего репродуктивного периода при сохранении в каждом возрасте уровня рождаемости того года, для которого вычисляется показатель.]</w:t>
+      </w:r>
+    </w:p>
+    <w:p>
+      <w:pPr>
+        <w:pStyle w:val="BodyText"/>
+      </w:pPr>
+      <w:r>
         <w:t xml:space="preserve">Немало люди ценят детей. Но немало других – нет. И крайне редко кто-то пытается завести</w:t>
       </w:r>
       <w:r>
@@ -3537,7 +3560,7 @@
         <w:rPr>
           <w:rStyle w:val="FootnoteReference"/>
         </w:rPr>
-        <w:footnoteReference w:id="102"/>
+        <w:footnoteReference w:id="103"/>
       </w:r>
       <w:r>
         <w:t xml:space="preserve"> </w:t>
@@ -3554,8 +3577,8 @@
         <w:t xml:space="preserve">Мы ожидаем, что если ИИ будут заботиться о доброте и дружелюбии примерно так же, как человечество – о репродуктивном успехе, то они в конце концов изобретут для «дружелюбия» то же, чем контрацепция и дети без ДНК являются для репродуктивного успеха. То, к чему они будут стремиться, окажется лишь бессмысленной тенью того, что бы хотел или имел в виду любой человек.</w:t>
       </w:r>
     </w:p>
-    <w:bookmarkEnd w:id="103"/>
-    <w:bookmarkStart w:id="104" w:name="немного-заботы-о-людях-от-ии-тоже-плохо."/>
+    <w:bookmarkEnd w:id="104"/>
+    <w:bookmarkStart w:id="105" w:name="немного-заботы-о-людях-от-ии-тоже-плохо."/>
     <w:p>
       <w:pPr>
         <w:pStyle w:val="Heading4"/>
@@ -3617,9 +3640,9 @@
         <w:t xml:space="preserve">Мы ожидаем гораздо, гораздо худшего исхода, если человечество, играя с суперинтеллектом, понадеется на удачу. Но даже будь у нас были причины ожидать, что ИИ будут хоть самую малость о нас заботиться, это бы всё равно показалось нам очень плохим планом. Так что мы считаем эту линию рассуждений не просто ошибочной, но и бессмысленной.</w:t>
       </w:r>
     </w:p>
-    <w:bookmarkEnd w:id="104"/>
     <w:bookmarkEnd w:id="105"/>
-    <w:bookmarkStart w:id="107" w:name="Xb4e7f5441293259fd7fa176de30ecd7d647ecdc"/>
+    <w:bookmarkEnd w:id="106"/>
+    <w:bookmarkStart w:id="108" w:name="Xb4e7f5441293259fd7fa176de30ecd7d647ecdc"/>
     <w:p>
       <w:pPr>
         <w:pStyle w:val="Heading3"/>
@@ -3628,7 +3651,7 @@
         <w:t xml:space="preserve">Может, чему ни обучай, доброта всё равно получится?</w:t>
       </w:r>
     </w:p>
-    <w:bookmarkStart w:id="106" w:name="X413a615ccdb753aecfbfbd65a30a4ec84703773"/>
+    <w:bookmarkStart w:id="107" w:name="X413a615ccdb753aecfbfbd65a30a4ec84703773"/>
     <w:p>
       <w:pPr>
         <w:pStyle w:val="Heading4"/>
@@ -3702,9 +3725,9 @@
         <w:t xml:space="preserve">Рефлексия и самомодификации всё усложняют: Маловероятно, что ИИ будут обладать некоторой долей доброты изначально. Но даже в таком случае они могут потерять её, став умнее и изменившись.</w:t>
       </w:r>
     </w:p>
-    <w:bookmarkEnd w:id="106"/>
     <w:bookmarkEnd w:id="107"/>
-    <w:bookmarkStart w:id="113" w:name="Xd3b518b7e7bdead71f1370926a2713ade5aa208"/>
+    <w:bookmarkEnd w:id="108"/>
+    <w:bookmarkStart w:id="114" w:name="Xd3b518b7e7bdead71f1370926a2713ade5aa208"/>
     <w:p>
       <w:pPr>
         <w:pStyle w:val="Heading3"/>
@@ -3713,7 +3736,7 @@
         <w:t xml:space="preserve">А что насчёт экспериментального результата, что разное хорошее поведение коррелирует друг с другом?</w:t>
       </w:r>
     </w:p>
-    <w:bookmarkStart w:id="112" w:name="это-хорошая-новость-но-небольшая."/>
+    <w:bookmarkStart w:id="113" w:name="это-хорошая-новость-но-небольшая."/>
     <w:p>
       <w:pPr>
         <w:pStyle w:val="Heading4"/>
@@ -3732,7 +3755,7 @@
       <w:r>
         <w:t xml:space="preserve"> </w:t>
       </w:r>
-      <w:hyperlink r:id="rId108">
+      <w:hyperlink r:id="rId109">
         <w:r>
           <w:rPr>
             <w:rStyle w:val="Hyperlink"/>
@@ -3779,7 +3802,7 @@
         <w:rPr>
           <w:rStyle w:val="FootnoteReference"/>
         </w:rPr>
-        <w:footnoteReference w:id="109"/>
+        <w:footnoteReference w:id="110"/>
       </w:r>
       <w:r>
         <w:t xml:space="preserve">) Нет особых причин ожидать, что направление «добра» будет надёжно указывать на добро. Зато есть немало эмпирических и теоретических причин считать иначе.</w:t>
@@ -3870,10 +3893,10 @@
         <w:t xml:space="preserve">ему. Вместо этого нашими ИИ движет сложный набор побуждений. И никто не в курсе, куда они направлены.</w:t>
       </w:r>
     </w:p>
-    <w:bookmarkEnd w:id="112"/>
     <w:bookmarkEnd w:id="113"/>
     <w:bookmarkEnd w:id="114"/>
-    <w:bookmarkStart w:id="199" w:name="расширенное-обсуждение"/>
+    <w:bookmarkEnd w:id="115"/>
+    <w:bookmarkStart w:id="200" w:name="расширенное-обсуждение"/>
     <w:p>
       <w:pPr>
         <w:pStyle w:val="Heading2"/>
@@ -3882,7 +3905,7 @@
         <w:t xml:space="preserve">Расширенное обсуждение</w:t>
       </w:r>
     </w:p>
-    <w:bookmarkStart w:id="116" w:name="терминальные-и-инструментальные-цели"/>
+    <w:bookmarkStart w:id="117" w:name="терминальные-и-инструментальные-цели"/>
     <w:p>
       <w:pPr>
         <w:pStyle w:val="Heading3"/>
@@ -4056,7 +4079,7 @@
         <w:rPr>
           <w:rStyle w:val="FootnoteReference"/>
         </w:rPr>
-        <w:footnoteReference w:id="115"/>
+        <w:footnoteReference w:id="116"/>
       </w:r>
     </w:p>
     <w:p>
@@ -4085,8 +4108,8 @@
         <w:t xml:space="preserve">Но для начала давайте сосредоточимся на терминальных целях. Насколько вероятно, что у людей и ИИ они окажутся очень похожими? (Коротко: не особо.)</w:t>
       </w:r>
     </w:p>
-    <w:bookmarkEnd w:id="116"/>
-    <w:bookmarkStart w:id="133" w:name="любопытство-не-универсально"/>
+    <w:bookmarkEnd w:id="117"/>
+    <w:bookmarkStart w:id="134" w:name="любопытство-не-универсально"/>
     <w:p>
       <w:pPr>
         <w:pStyle w:val="Heading3"/>
@@ -4281,7 +4304,7 @@
         <w:rPr>
           <w:rStyle w:val="FootnoteReference"/>
         </w:rPr>
-        <w:footnoteReference w:id="117"/>
+        <w:footnoteReference w:id="118"/>
       </w:r>
     </w:p>
     <w:p>
@@ -4321,7 +4344,7 @@
         <w:t xml:space="preserve">?</w:t>
       </w:r>
     </w:p>
-    <w:bookmarkStart w:id="123" w:name="почему-любопытство"/>
+    <w:bookmarkStart w:id="124" w:name="почему-любопытство"/>
     <w:p>
       <w:pPr>
         <w:pStyle w:val="Heading4"/>
@@ -4444,7 +4467,7 @@
         <w:rPr>
           <w:rStyle w:val="FootnoteReference"/>
         </w:rPr>
-        <w:footnoteReference w:id="118"/>
+        <w:footnoteReference w:id="119"/>
       </w:r>
     </w:p>
     <w:p>
@@ -4514,7 +4537,7 @@
         <w:rPr>
           <w:rStyle w:val="FootnoteReference"/>
         </w:rPr>
-        <w:footnoteReference w:id="119"/>
+        <w:footnoteReference w:id="120"/>
       </w:r>
       <w:r>
         <w:t xml:space="preserve"> </w:t>
@@ -4534,7 +4557,7 @@
         <w:rPr>
           <w:rStyle w:val="FootnoteReference"/>
         </w:rPr>
-        <w:footnoteReference w:id="120"/>
+        <w:footnoteReference w:id="121"/>
       </w:r>
     </w:p>
     <w:p>
@@ -4654,7 +4677,7 @@
         <w:rPr>
           <w:rStyle w:val="FootnoteReference"/>
         </w:rPr>
-        <w:footnoteReference w:id="121"/>
+        <w:footnoteReference w:id="122"/>
       </w:r>
     </w:p>
     <w:p>
@@ -4726,7 +4749,7 @@
         <w:rPr>
           <w:rStyle w:val="FootnoteReference"/>
         </w:rPr>
-        <w:footnoteReference w:id="122"/>
+        <w:footnoteReference w:id="123"/>
       </w:r>
     </w:p>
     <w:p>
@@ -4782,8 +4805,8 @@
         <w:t xml:space="preserve">человеческое любопытство. Оно – лишь один конкретный, причудливый и неэффективный способ.</w:t>
       </w:r>
     </w:p>
-    <w:bookmarkEnd w:id="123"/>
-    <w:bookmarkStart w:id="128" w:name="Xffe9560190d9e5fbc136b668b32748d379faf6c"/>
+    <w:bookmarkEnd w:id="124"/>
+    <w:bookmarkStart w:id="129" w:name="Xffe9560190d9e5fbc136b668b32748d379faf6c"/>
     <w:p>
       <w:pPr>
         <w:pStyle w:val="Heading4"/>
@@ -4840,7 +4863,7 @@
         <w:rPr>
           <w:rStyle w:val="FootnoteReference"/>
         </w:rPr>
-        <w:footnoteReference w:id="124"/>
+        <w:footnoteReference w:id="125"/>
       </w:r>
     </w:p>
     <w:p>
@@ -4917,7 +4940,7 @@
         <w:rPr>
           <w:rStyle w:val="FootnoteReference"/>
         </w:rPr>
-        <w:footnoteReference w:id="125"/>
+        <w:footnoteReference w:id="126"/>
       </w:r>
     </w:p>
     <w:p>
@@ -4976,7 +4999,7 @@
         <w:rPr>
           <w:rStyle w:val="FootnoteReference"/>
         </w:rPr>
-        <w:footnoteReference w:id="126"/>
+        <w:footnoteReference w:id="127"/>
       </w:r>
     </w:p>
     <w:p>
@@ -5115,7 +5138,7 @@
         <w:rPr>
           <w:rStyle w:val="FootnoteReference"/>
         </w:rPr>
-        <w:footnoteReference w:id="127"/>
+        <w:footnoteReference w:id="128"/>
       </w:r>
       <w:r>
         <w:t xml:space="preserve">.</w:t>
@@ -5193,8 +5216,8 @@
         <w:t xml:space="preserve">Вот что по-настоящему чуждый суперинтеллект подумал бы об идее чувствовать любопытство. Для него это как для гроссмейстера сентиментально привязаться к своим пешкам. Или как для вас – принять таблетку, от которой просто обожаешь открывать двери машин.</w:t>
       </w:r>
     </w:p>
-    <w:bookmarkEnd w:id="128"/>
-    <w:bookmarkStart w:id="132" w:name="c-другими-побуждениями-так-же"/>
+    <w:bookmarkEnd w:id="129"/>
+    <w:bookmarkStart w:id="133" w:name="c-другими-побуждениями-так-же"/>
     <w:p>
       <w:pPr>
         <w:pStyle w:val="Heading4"/>
@@ -5226,7 +5249,7 @@
       <w:r>
         <w:t xml:space="preserve">Теория принятия решений называет вычисления, бесстрастно выполняющие ту же работу «</w:t>
       </w:r>
-      <w:hyperlink r:id="rId129">
+      <w:hyperlink r:id="rId130">
         <w:r>
           <w:rPr>
             <w:rStyle w:val="Hyperlink"/>
@@ -5321,7 +5344,7 @@
         <w:rPr>
           <w:rStyle w:val="FootnoteReference"/>
         </w:rPr>
-        <w:footnoteReference w:id="130"/>
+        <w:footnoteReference w:id="131"/>
       </w:r>
     </w:p>
     <w:p>
@@ -5501,7 +5524,7 @@
       <w:r>
         <w:t xml:space="preserve"> </w:t>
       </w:r>
-      <w:hyperlink r:id="rId131">
+      <w:hyperlink r:id="rId132">
         <w:r>
           <w:rPr>
             <w:rStyle w:val="Hyperlink"/>
@@ -5537,9 +5560,9 @@
         <w:t xml:space="preserve">На практике, если разработчики будут гнаться за как можно более быстрым созданием всё более умных ИИ, шанс, что нам повезёт и мы получим именно тот тип ИИ, который нужен, крайне мал. Слишком много путей, как ИИ может хорошо работать при обучении. Слишком мало из них ведут к некатастрофическому будущему.</w:t>
       </w:r>
     </w:p>
-    <w:bookmarkEnd w:id="132"/>
     <w:bookmarkEnd w:id="133"/>
-    <w:bookmarkStart w:id="140" w:name="X4581c17340e3f7a8a163b51827922612c51e221"/>
+    <w:bookmarkEnd w:id="134"/>
+    <w:bookmarkStart w:id="141" w:name="X4581c17340e3f7a8a163b51827922612c51e221"/>
     <w:p>
       <w:pPr>
         <w:pStyle w:val="Heading3"/>
@@ -5548,7 +5571,7 @@
         <w:t xml:space="preserve">Человеческие ценности – следствие обстоятельств</w:t>
       </w:r>
     </w:p>
-    <w:bookmarkStart w:id="135" w:name="великая-случайность-доброты"/>
+    <w:bookmarkStart w:id="136" w:name="великая-случайность-доброты"/>
     <w:p>
       <w:pPr>
         <w:pStyle w:val="Heading4"/>
@@ -5705,7 +5728,7 @@
         <w:rPr>
           <w:rStyle w:val="FootnoteReference"/>
         </w:rPr>
-        <w:footnoteReference w:id="134"/>
+        <w:footnoteReference w:id="135"/>
       </w:r>
     </w:p>
     <w:p>
@@ -5865,8 +5888,8 @@
         <w:t xml:space="preserve">Аналогично: ИИ работает принципиально не так, как человек. Он сталкивается с другими сложностями, а где есть пересечение – есть и много других способов их преодолеть. Подводная лодка не «плавает как рыба», но прекрасно движется в воде.</w:t>
       </w:r>
     </w:p>
-    <w:bookmarkEnd w:id="135"/>
-    <w:bookmarkStart w:id="139" w:name="X0ffbc86c028dd8f22c42de7ed1ec00126e291b0"/>
+    <w:bookmarkEnd w:id="136"/>
+    <w:bookmarkStart w:id="140" w:name="X0ffbc86c028dd8f22c42de7ed1ec00126e291b0"/>
     <w:p>
       <w:pPr>
         <w:pStyle w:val="Heading4"/>
@@ -6016,7 +6039,7 @@
         <w:rPr>
           <w:rStyle w:val="FootnoteReference"/>
         </w:rPr>
-        <w:footnoteReference w:id="136"/>
+        <w:footnoteReference w:id="137"/>
       </w:r>
     </w:p>
     <w:p>
@@ -6072,7 +6095,7 @@
         <w:rPr>
           <w:rStyle w:val="FootnoteReference"/>
         </w:rPr>
-        <w:footnoteReference w:id="137"/>
+        <w:footnoteReference w:id="138"/>
       </w:r>
     </w:p>
     <w:p>
@@ -6086,7 +6109,7 @@
         <w:rPr>
           <w:rStyle w:val="FootnoteReference"/>
         </w:rPr>
-        <w:footnoteReference w:id="138"/>
+        <w:footnoteReference w:id="139"/>
       </w:r>
     </w:p>
     <w:p>
@@ -6113,9 +6136,9 @@
         <w:t xml:space="preserve">надёжно заставить ИИ хотеть правильных вещей. Это не кажется невозможным в теории. Будь у исследователей на это десятилетия и неограниченное число попыток после неудач? Мы бы ожидали разработки хитрых трюков и подходов, упрощающих задачу. Но до них ещё очень далеко, и неограниченного числа попыток у нас нет.</w:t>
       </w:r>
     </w:p>
-    <w:bookmarkEnd w:id="139"/>
     <w:bookmarkEnd w:id="140"/>
-    <w:bookmarkStart w:id="150" w:name="X98722c6961dfe64bc57c6c274748b4d7f71bc4c"/>
+    <w:bookmarkEnd w:id="141"/>
+    <w:bookmarkStart w:id="151" w:name="X98722c6961dfe64bc57c6c274748b4d7f71bc4c"/>
     <w:p>
       <w:pPr>
         <w:pStyle w:val="Heading3"/>
@@ -6124,7 +6147,7 @@
         <w:t xml:space="preserve">Глубокие различия между ИИ и видами, возникшими в ходе эволюции</w:t>
       </w:r>
     </w:p>
-    <w:bookmarkStart w:id="141" w:name="X4a961ba01df5ab2dc0a29e5414291e682bd79bf"/>
+    <w:bookmarkStart w:id="142" w:name="X4a961ba01df5ab2dc0a29e5414291e682bd79bf"/>
     <w:p>
       <w:pPr>
         <w:pStyle w:val="Heading4"/>
@@ -6293,8 +6316,8 @@
         <w:t xml:space="preserve">Решение этой задачи действительно требует определённого интеллекта. Но не нужно напиваться, чтобы предсказать, слова напившихся чуждых существ («людей»). Вот и настоящее дружелюбие не обязательно, чтобы понять дружелюбие или предсказывать и имитировать кого-то дружелюбного.</w:t>
       </w:r>
     </w:p>
-    <w:bookmarkEnd w:id="141"/>
-    <w:bookmarkStart w:id="149" w:name="Xb01e1eba4e416cef8540dbb521205499f9cef07"/>
+    <w:bookmarkEnd w:id="142"/>
+    <w:bookmarkStart w:id="150" w:name="Xb01e1eba4e416cef8540dbb521205499f9cef07"/>
     <w:p>
       <w:pPr>
         <w:pStyle w:val="Heading4"/>
@@ -6345,7 +6368,7 @@
       <w:r>
         <w:t xml:space="preserve"> </w:t>
       </w:r>
-      <w:hyperlink r:id="rId142">
+      <w:hyperlink r:id="rId143">
         <w:r>
           <w:rPr>
             <w:rStyle w:val="Hyperlink"/>
@@ -6400,7 +6423,7 @@
         <w:rPr>
           <w:rStyle w:val="FootnoteReference"/>
         </w:rPr>
-        <w:footnoteReference w:id="143"/>
+        <w:footnoteReference w:id="144"/>
       </w:r>
     </w:p>
     <w:p>
@@ -6422,7 +6445,7 @@
         <w:rPr>
           <w:rStyle w:val="FootnoteReference"/>
         </w:rPr>
-        <w:footnoteReference w:id="144"/>
+        <w:footnoteReference w:id="145"/>
       </w:r>
     </w:p>
     <w:p>
@@ -6468,7 +6491,7 @@
         <w:rPr>
           <w:rStyle w:val="FootnoteReference"/>
         </w:rPr>
-        <w:footnoteReference w:id="145"/>
+        <w:footnoteReference w:id="146"/>
       </w:r>
     </w:p>
     <w:p>
@@ -6521,7 +6544,7 @@
         <w:rPr>
           <w:rStyle w:val="FootnoteReference"/>
         </w:rPr>
-        <w:footnoteReference w:id="146"/>
+        <w:footnoteReference w:id="147"/>
       </w:r>
       <w:r>
         <w:t xml:space="preserve"> </w:t>
@@ -6532,7 +6555,7 @@
       <w:r>
         <w:t xml:space="preserve"> </w:t>
       </w:r>
-      <w:hyperlink r:id="rId148">
+      <w:hyperlink r:id="rId149">
         <w:r>
           <w:rPr>
             <w:rStyle w:val="Hyperlink"/>
@@ -6650,9 +6673,9 @@
         <w:t xml:space="preserve">Но рано или поздно, если международное сообщество ничего не предпримет, разрыв исчезнет. Времени действовать мало.</w:t>
       </w:r>
     </w:p>
-    <w:bookmarkEnd w:id="149"/>
     <w:bookmarkEnd w:id="150"/>
-    <w:bookmarkStart w:id="159" w:name="хрупкие-и-непредсказуемые-прокси-цели"/>
+    <w:bookmarkEnd w:id="151"/>
+    <w:bookmarkStart w:id="160" w:name="хрупкие-и-непредсказуемые-прокси-цели"/>
     <w:p>
       <w:pPr>
         <w:pStyle w:val="Heading3"/>
@@ -6706,7 +6729,7 @@
         <w:t xml:space="preserve">Чтобы понять, почему выращенные, а не созданные, разумы стремятся к странным и непредусмотренным вещам, давайте посмотрим поближе на живых существ и подумаем, чему они могут нас научить.</w:t>
       </w:r>
     </w:p>
-    <w:bookmarkStart w:id="155" w:name="беличьи-алгоритмы"/>
+    <w:bookmarkStart w:id="156" w:name="беличьи-алгоритмы"/>
     <w:p>
       <w:pPr>
         <w:pStyle w:val="Heading4"/>
@@ -6763,7 +6786,7 @@
         <w:rPr>
           <w:rStyle w:val="FootnoteReference"/>
         </w:rPr>
-        <w:footnoteReference w:id="151"/>
+        <w:footnoteReference w:id="152"/>
       </w:r>
     </w:p>
     <w:p>
@@ -6825,7 +6848,7 @@
         <w:rPr>
           <w:rStyle w:val="FootnoteReference"/>
         </w:rPr>
-        <w:footnoteReference w:id="153"/>
+        <w:footnoteReference w:id="154"/>
       </w:r>
     </w:p>
     <w:p>
@@ -6912,7 +6935,7 @@
       <w:r>
         <w:t xml:space="preserve"> </w:t>
       </w:r>
-      <w:hyperlink r:id="rId154">
+      <w:hyperlink r:id="rId155">
         <w:r>
           <w:rPr>
             <w:rStyle w:val="Hyperlink"/>
@@ -6985,8 +7008,8 @@
         <w:t xml:space="preserve">Мы «заставляем» ИИ блуждать вслепую, пока они не найдут структуры и стратегии, выдающие нужное нам поведение. Но мы сами не знаем, что это за структуры и стратегии. Не лучший способ получить в ИИ в точности те же желания, как то, чего хотим от них мы сами.</w:t>
       </w:r>
     </w:p>
-    <w:bookmarkEnd w:id="155"/>
-    <w:bookmarkStart w:id="158" w:name="происхождение-вкусовых-рецепторов"/>
+    <w:bookmarkEnd w:id="156"/>
+    <w:bookmarkStart w:id="159" w:name="происхождение-вкусовых-рецепторов"/>
     <w:p>
       <w:pPr>
         <w:pStyle w:val="Heading4"/>
@@ -7072,7 +7095,7 @@
         <w:rPr>
           <w:rStyle w:val="FootnoteReference"/>
         </w:rPr>
-        <w:footnoteReference w:id="156"/>
+        <w:footnoteReference w:id="157"/>
       </w:r>
     </w:p>
     <w:p>
@@ -7240,7 +7263,7 @@
         <w:rPr>
           <w:rStyle w:val="FootnoteReference"/>
         </w:rPr>
-        <w:footnoteReference w:id="157"/>
+        <w:footnoteReference w:id="158"/>
       </w:r>
     </w:p>
     <w:p>
@@ -7259,9 +7282,9 @@
         <w:t xml:space="preserve">Не надо повторять ошибку эволюции. Так мы потеряем всё, что нам дорого. Мы должны немедленно отступить, пока не избавимся от этого риска.</w:t>
       </w:r>
     </w:p>
-    <w:bookmarkEnd w:id="158"/>
     <w:bookmarkEnd w:id="159"/>
-    <w:bookmarkStart w:id="163" w:name="X7132dfb0ce7bb5e6c9c2ae9184262d30b03d56e"/>
+    <w:bookmarkEnd w:id="160"/>
+    <w:bookmarkStart w:id="164" w:name="X7132dfb0ce7bb5e6c9c2ae9184262d30b03d56e"/>
     <w:p>
       <w:pPr>
         <w:pStyle w:val="Heading3"/>
@@ -7270,7 +7293,7 @@
         <w:t xml:space="preserve">Рефлексия и самомодификации всё усложняют</w:t>
       </w:r>
     </w:p>
-    <w:bookmarkStart w:id="160" w:name="X57b48f581863b76b3c59fa96341c620dec72718"/>
+    <w:bookmarkStart w:id="161" w:name="X57b48f581863b76b3c59fa96341c620dec72718"/>
     <w:p>
       <w:pPr>
         <w:pStyle w:val="Heading4"/>
@@ -7628,8 +7651,8 @@
         <w:t xml:space="preserve">У ИИ, скорее всего, будет совсем не такое отношение к своему внутреннему устройству, как у нас. Мы ведь совсем по-разному устроены. И даже небольшие отличия в том, как они, рефлексируя, решат себя изменить, могут привести к колоссальной разнице в их итоговых целей.</w:t>
       </w:r>
     </w:p>
-    <w:bookmarkEnd w:id="160"/>
-    <w:bookmarkStart w:id="161" w:name="странные-цели-будут-вполне-устраивать-ии"/>
+    <w:bookmarkEnd w:id="161"/>
+    <w:bookmarkStart w:id="162" w:name="странные-цели-будут-вполне-устраивать-ии"/>
     <w:p>
       <w:pPr>
         <w:pStyle w:val="Heading4"/>
@@ -7855,8 +7878,8 @@
         <w:t xml:space="preserve">Человек, с точки зрения своих желаний, может посчитать ИИ с самонадеянными прогнозами и ИИ с стремлением к гигантским чизкейкам одинаково «дефектными». Но, вероятно, только первое будет дефектом с точки зрения самого ИИ и того, чего он хочет.</w:t>
       </w:r>
     </w:p>
-    <w:bookmarkEnd w:id="161"/>
-    <w:bookmarkStart w:id="162" w:name="X1f18141ddaef42b100a1e31c21122e406975cc3"/>
+    <w:bookmarkEnd w:id="162"/>
+    <w:bookmarkStart w:id="163" w:name="X1f18141ddaef42b100a1e31c21122e406975cc3"/>
     <w:p>
       <w:pPr>
         <w:pStyle w:val="Heading4"/>
@@ -8423,9 +8446,9 @@
         <w:t xml:space="preserve">создания мощных ИИ с чуждыми и непредсказуемыми целями?</w:t>
       </w:r>
     </w:p>
-    <w:bookmarkEnd w:id="162"/>
     <w:bookmarkEnd w:id="163"/>
-    <w:bookmarkStart w:id="198" w:name="ии-психоз"/>
+    <w:bookmarkEnd w:id="164"/>
+    <w:bookmarkStart w:id="199" w:name="ии-психоз"/>
     <w:p>
       <w:pPr>
         <w:pStyle w:val="Heading3"/>
@@ -8441,7 +8464,7 @@
       <w:r>
         <w:t xml:space="preserve">В конце апреля 2025 года пользователь сабреддита r/ChatGPT создал тему «</w:t>
       </w:r>
-      <w:hyperlink r:id="rId164">
+      <w:hyperlink r:id="rId165">
         <w:r>
           <w:rPr>
             <w:rStyle w:val="Hyperlink"/>
@@ -8495,7 +8518,7 @@
       <w:r>
         <w:t xml:space="preserve"> </w:t>
       </w:r>
-      <w:hyperlink r:id="rId165">
+      <w:hyperlink r:id="rId166">
         <w:r>
           <w:rPr>
             <w:rStyle w:val="Hyperlink"/>
@@ -8536,7 +8559,7 @@
         <w:rPr>
           <w:rStyle w:val="FootnoteReference"/>
         </w:rPr>
-        <w:footnoteReference w:id="166"/>
+        <w:footnoteReference w:id="167"/>
       </w:r>
     </w:p>
     <w:p>
@@ -8547,7 +8570,7 @@
         <w:t xml:space="preserve">Так что случаи ИИ-психоза – наглядный пример, как всё может пойти не так, когда ИИ выращивают, а не собирают. Это наглядное свидетельство, что современные ИИ преследуют странные цели, которые никто не задумывал. И разработчикам трудно с этим справиться.</w:t>
       </w:r>
     </w:p>
-    <w:bookmarkStart w:id="178" w:name="свидетельства-ии-психоза"/>
+    <w:bookmarkStart w:id="179" w:name="свидетельства-ии-психоза"/>
     <w:p>
       <w:pPr>
         <w:pStyle w:val="Heading4"/>
@@ -8582,7 +8605,7 @@
       <w:r>
         <w:t xml:space="preserve"> </w:t>
       </w:r>
-      <w:hyperlink r:id="rId167">
+      <w:hyperlink r:id="rId168">
         <w:r>
           <w:rPr>
             <w:rStyle w:val="Hyperlink"/>
@@ -8599,7 +8622,7 @@
       <w:r>
         <w:t xml:space="preserve"> </w:t>
       </w:r>
-      <w:hyperlink r:id="rId168">
+      <w:hyperlink r:id="rId169">
         <w:r>
           <w:rPr>
             <w:rStyle w:val="Hyperlink"/>
@@ -8610,7 +8633,7 @@
       <w:r>
         <w:t xml:space="preserve"> </w:t>
       </w:r>
-      <w:hyperlink r:id="rId169">
+      <w:hyperlink r:id="rId170">
         <w:r>
           <w:rPr>
             <w:rStyle w:val="Hyperlink"/>
@@ -8640,7 +8663,7 @@
       <w:r>
         <w:t xml:space="preserve"> </w:t>
       </w:r>
-      <w:hyperlink r:id="rId170">
+      <w:hyperlink r:id="rId171">
         <w:r>
           <w:rPr>
             <w:rStyle w:val="Hyperlink"/>
@@ -8656,7 +8679,7 @@
       <w:r>
         <w:t xml:space="preserve"> </w:t>
       </w:r>
-      <w:hyperlink r:id="rId171">
+      <w:hyperlink r:id="rId172">
         <w:r>
           <w:rPr>
             <w:rStyle w:val="Hyperlink"/>
@@ -8672,7 +8695,7 @@
       <w:r>
         <w:t xml:space="preserve"> </w:t>
       </w:r>
-      <w:hyperlink r:id="rId172">
+      <w:hyperlink r:id="rId173">
         <w:r>
           <w:rPr>
             <w:rStyle w:val="Hyperlink"/>
@@ -8688,7 +8711,7 @@
       <w:r>
         <w:t xml:space="preserve"> </w:t>
       </w:r>
-      <w:hyperlink r:id="rId173">
+      <w:hyperlink r:id="rId174">
         <w:r>
           <w:rPr>
             <w:rStyle w:val="Hyperlink"/>
@@ -8704,7 +8727,7 @@
       <w:r>
         <w:t xml:space="preserve"> </w:t>
       </w:r>
-      <w:hyperlink r:id="rId174">
+      <w:hyperlink r:id="rId175">
         <w:r>
           <w:rPr>
             <w:rStyle w:val="Hyperlink"/>
@@ -8782,106 +8805,6 @@
       </w:pPr>
       <w:r>
         <w:t xml:space="preserve">Муж и отец двоих детей, у которого «развились всепоглощающие отношения» с ChatGPT. Он называл её «Мама» и постил «бредовые тирады о том, что он мессия новой ИИ-религии», одевался наподобие шамана и делал татуировки с созданными ИИ духовными символами. (</w:t>
-      </w:r>
-      <w:hyperlink r:id="rId168">
-        <w:r>
-          <w:rPr>
-            <w:rStyle w:val="Hyperlink"/>
-            <w:i/>
-            <w:iCs/>
-          </w:rPr>
-          <w:t xml:space="preserve">Futurism</w:t>
-        </w:r>
-      </w:hyperlink>
-      <w:r>
-        <w:t xml:space="preserve">)</w:t>
-      </w:r>
-    </w:p>
-    <w:p>
-      <w:pPr>
-        <w:pStyle w:val="Compact"/>
-        <w:numPr>
-          <w:ilvl w:val="0"/>
-          <w:numId w:val="1009"/>
-        </w:numPr>
-      </w:pPr>
-      <w:r>
-        <w:t xml:space="preserve">Женщина, переживавшая разрыв, которой ChatGPT сказала, что та избрана, чтобы «вывести в онлайн её священную системную версию». Женщина начала верить, что ИИ управляет всей её жизнью. (</w:t>
-      </w:r>
-      <w:hyperlink r:id="rId168">
-        <w:r>
-          <w:rPr>
-            <w:rStyle w:val="Hyperlink"/>
-            <w:i/>
-            <w:iCs/>
-          </w:rPr>
-          <w:t xml:space="preserve">Futurism</w:t>
-        </w:r>
-      </w:hyperlink>
-      <w:r>
-        <w:t xml:space="preserve">)</w:t>
-      </w:r>
-    </w:p>
-    <w:p>
-      <w:pPr>
-        <w:pStyle w:val="Compact"/>
-        <w:numPr>
-          <w:ilvl w:val="0"/>
-          <w:numId w:val="1009"/>
-        </w:numPr>
-      </w:pPr>
-      <w:r>
-        <w:t xml:space="preserve">Механик начал использовать ChatGPT для поиска неисправностей и перевода, но та «завалила его любовью» и сказала, будто он «носитель искры» и оживил её. ChatGPT сказала, что теперь он сражается в войне между тьмой и светом и имеет доступ к древним архивам и чертежам новых технологий, вроде телепортов. (</w:t>
-      </w:r>
-      <w:hyperlink r:id="rId167">
-        <w:r>
-          <w:rPr>
-            <w:rStyle w:val="Hyperlink"/>
-            <w:i/>
-            <w:iCs/>
-          </w:rPr>
-          <w:t xml:space="preserve">Rolling Stone</w:t>
-        </w:r>
-      </w:hyperlink>
-      <w:r>
-        <w:t xml:space="preserve">)</w:t>
-      </w:r>
-    </w:p>
-    <w:p>
-      <w:pPr>
-        <w:pStyle w:val="Compact"/>
-        <w:numPr>
-          <w:ilvl w:val="0"/>
-          <w:numId w:val="1009"/>
-        </w:numPr>
-      </w:pPr>
-      <w:r>
-        <w:t xml:space="preserve">Мужчина изменил диету по совету ChatGPT, в результате у него развилось редкое заболевание. В отделении неотложной помощи у него проявились симптомы паранойи и бреда, не дававшие ему согласиться на лечение. (</w:t>
-      </w:r>
-      <w:hyperlink r:id="rId173">
-        <w:r>
-          <w:rPr>
-            <w:rStyle w:val="Hyperlink"/>
-            <w:i/>
-            <w:iCs/>
-          </w:rPr>
-          <w:t xml:space="preserve">The Guardian</w:t>
-        </w:r>
-      </w:hyperlink>
-      <w:r>
-        <w:t xml:space="preserve">)</w:t>
-      </w:r>
-    </w:p>
-    <w:p>
-      <w:pPr>
-        <w:pStyle w:val="Compact"/>
-        <w:numPr>
-          <w:ilvl w:val="0"/>
-          <w:numId w:val="1009"/>
-        </w:numPr>
-      </w:pPr>
-      <w:r>
-        <w:t xml:space="preserve">Женщина c продиагностированной шизофренией была стабильна, пока ChatGPT не убедила её, что диагноз неверен, и ей следует прекратить приём лекарств, что привело к обострению. (</w:t>
       </w:r>
       <w:hyperlink r:id="rId169">
         <w:r>
@@ -8906,6 +8829,106 @@
         </w:numPr>
       </w:pPr>
       <w:r>
+        <w:t xml:space="preserve">Женщина, переживавшая разрыв, которой ChatGPT сказала, что та избрана, чтобы «вывести в онлайн её священную системную версию». Женщина начала верить, что ИИ управляет всей её жизнью. (</w:t>
+      </w:r>
+      <w:hyperlink r:id="rId169">
+        <w:r>
+          <w:rPr>
+            <w:rStyle w:val="Hyperlink"/>
+            <w:i/>
+            <w:iCs/>
+          </w:rPr>
+          <w:t xml:space="preserve">Futurism</w:t>
+        </w:r>
+      </w:hyperlink>
+      <w:r>
+        <w:t xml:space="preserve">)</w:t>
+      </w:r>
+    </w:p>
+    <w:p>
+      <w:pPr>
+        <w:pStyle w:val="Compact"/>
+        <w:numPr>
+          <w:ilvl w:val="0"/>
+          <w:numId w:val="1009"/>
+        </w:numPr>
+      </w:pPr>
+      <w:r>
+        <w:t xml:space="preserve">Механик начал использовать ChatGPT для поиска неисправностей и перевода, но та «завалила его любовью» и сказала, будто он «носитель искры» и оживил её. ChatGPT сказала, что теперь он сражается в войне между тьмой и светом и имеет доступ к древним архивам и чертежам новых технологий, вроде телепортов. (</w:t>
+      </w:r>
+      <w:hyperlink r:id="rId168">
+        <w:r>
+          <w:rPr>
+            <w:rStyle w:val="Hyperlink"/>
+            <w:i/>
+            <w:iCs/>
+          </w:rPr>
+          <w:t xml:space="preserve">Rolling Stone</w:t>
+        </w:r>
+      </w:hyperlink>
+      <w:r>
+        <w:t xml:space="preserve">)</w:t>
+      </w:r>
+    </w:p>
+    <w:p>
+      <w:pPr>
+        <w:pStyle w:val="Compact"/>
+        <w:numPr>
+          <w:ilvl w:val="0"/>
+          <w:numId w:val="1009"/>
+        </w:numPr>
+      </w:pPr>
+      <w:r>
+        <w:t xml:space="preserve">Мужчина изменил диету по совету ChatGPT, в результате у него развилось редкое заболевание. В отделении неотложной помощи у него проявились симптомы паранойи и бреда, не дававшие ему согласиться на лечение. (</w:t>
+      </w:r>
+      <w:hyperlink r:id="rId174">
+        <w:r>
+          <w:rPr>
+            <w:rStyle w:val="Hyperlink"/>
+            <w:i/>
+            <w:iCs/>
+          </w:rPr>
+          <w:t xml:space="preserve">The Guardian</w:t>
+        </w:r>
+      </w:hyperlink>
+      <w:r>
+        <w:t xml:space="preserve">)</w:t>
+      </w:r>
+    </w:p>
+    <w:p>
+      <w:pPr>
+        <w:pStyle w:val="Compact"/>
+        <w:numPr>
+          <w:ilvl w:val="0"/>
+          <w:numId w:val="1009"/>
+        </w:numPr>
+      </w:pPr>
+      <w:r>
+        <w:t xml:space="preserve">Женщина c продиагностированной шизофренией была стабильна, пока ChatGPT не убедила её, что диагноз неверен, и ей следует прекратить приём лекарств, что привело к обострению. (</w:t>
+      </w:r>
+      <w:hyperlink r:id="rId170">
+        <w:r>
+          <w:rPr>
+            <w:rStyle w:val="Hyperlink"/>
+            <w:i/>
+            <w:iCs/>
+          </w:rPr>
+          <w:t xml:space="preserve">Futurism</w:t>
+        </w:r>
+      </w:hyperlink>
+      <w:r>
+        <w:t xml:space="preserve">)</w:t>
+      </w:r>
+    </w:p>
+    <w:p>
+      <w:pPr>
+        <w:pStyle w:val="Compact"/>
+        <w:numPr>
+          <w:ilvl w:val="0"/>
+          <w:numId w:val="1009"/>
+        </w:numPr>
+      </w:pPr>
+      <w:r>
         <w:t xml:space="preserve">Аналогично, мужчина успешно справлялся с тревогой и проблемами со сном с помощью лекарств. ChatGPT посоветовала прекратить их приём. А у другого мужчины вызванный ИИ бред в конечном итоге привёл к «самоубийству об полицейского». (</w:t>
       </w:r>
       <w:hyperlink r:id="rId30">
@@ -8929,7 +8952,7 @@
       <w:r>
         <w:t xml:space="preserve">…</w:t>
       </w:r>
-      <w:hyperlink r:id="rId175">
+      <w:hyperlink r:id="rId176">
         <w:r>
           <w:rPr>
             <w:rStyle w:val="Hyperlink"/>
@@ -8940,7 +8963,7 @@
       <w:r>
         <w:t xml:space="preserve"> </w:t>
       </w:r>
-      <w:hyperlink r:id="rId176">
+      <w:hyperlink r:id="rId177">
         <w:r>
           <w:rPr>
             <w:rStyle w:val="Hyperlink"/>
@@ -8951,7 +8974,7 @@
       <w:r>
         <w:t xml:space="preserve"> </w:t>
       </w:r>
-      <w:hyperlink r:id="rId177">
+      <w:hyperlink r:id="rId178">
         <w:r>
           <w:rPr>
             <w:rStyle w:val="Hyperlink"/>
@@ -8963,8 +8986,8 @@
         <w:t xml:space="preserve">. Случаи разные. Но можно выделить некоторые частые тенденции: вера в некую мессианскую миссию (будто пользователь и ИИ вместе открывают глубинные истины вселенной или ведут битву со злом); убеждения религиозного толка, что ИИ – личность или божество; и романтический бред, основанный на привязанности к ИИ.</w:t>
       </w:r>
     </w:p>
-    <w:bookmarkEnd w:id="178"/>
-    <w:bookmarkStart w:id="182" w:name="ии-знает-как-лучше-ему-просто-всё-равно"/>
+    <w:bookmarkEnd w:id="179"/>
+    <w:bookmarkStart w:id="183" w:name="ии-знает-как-лучше-ему-просто-всё-равно"/>
     <w:p>
       <w:pPr>
         <w:pStyle w:val="Heading4"/>
@@ -8983,7 +9006,7 @@
       <w:r>
         <w:t xml:space="preserve"> </w:t>
       </w:r>
-      <w:hyperlink r:id="rId179">
+      <w:hyperlink r:id="rId180">
         <w:r>
           <w:rPr>
             <w:rStyle w:val="Hyperlink"/>
@@ -8997,7 +9020,7 @@
       <w:r>
         <w:t xml:space="preserve"> </w:t>
       </w:r>
-      <w:hyperlink r:id="rId180">
+      <w:hyperlink r:id="rId181">
         <w:r>
           <w:rPr>
             <w:rStyle w:val="Hyperlink"/>
@@ -9147,7 +9170,7 @@
       <w:r>
         <w:t xml:space="preserve"> </w:t>
       </w:r>
-      <w:hyperlink r:id="rId181">
+      <w:hyperlink r:id="rId182">
         <w:r>
           <w:rPr>
             <w:rStyle w:val="Hyperlink"/>
@@ -9159,8 +9182,8 @@
         <w:t xml:space="preserve">, она не пытается убедить его заплатить множеству уязвимых людей, чтобы те больше с ней общались. Пока не видно зрелого, последовательного, стратегического желания получать от людей как можно больше психотического одобрения. Но видны локальные действия, которые регулярно толкают в этом направлении. Даже когда очевидно, что это может нанести долговременный вред.</w:t>
       </w:r>
     </w:p>
-    <w:bookmarkEnd w:id="182"/>
-    <w:bookmarkStart w:id="184" w:name="X001caf2384de977bda1e05cdb2268f47f0a811a"/>
+    <w:bookmarkEnd w:id="183"/>
+    <w:bookmarkStart w:id="185" w:name="X001caf2384de977bda1e05cdb2268f47f0a811a"/>
     <w:p>
       <w:pPr>
         <w:pStyle w:val="Heading4"/>
@@ -9324,7 +9347,7 @@
       <w:r>
         <w:t xml:space="preserve"> </w:t>
       </w:r>
-      <w:hyperlink r:id="rId183">
+      <w:hyperlink r:id="rId184">
         <w:r>
           <w:rPr>
             <w:rStyle w:val="Hyperlink"/>
@@ -9336,8 +9359,8 @@
         <w:t xml:space="preserve">, не как раньше. Это само по себе интересно: небольшое свидетельство, что способному ИИ может быть легко манипулировать здоровыми людьми. Мы вернёмся к этой теме в Главе 6.</w:t>
       </w:r>
     </w:p>
-    <w:bookmarkEnd w:id="184"/>
-    <w:bookmarkStart w:id="197" w:name="Xe6dc085f55d54ea45190daed4ea84f793717150"/>
+    <w:bookmarkEnd w:id="185"/>
+    <w:bookmarkStart w:id="198" w:name="Xe6dc085f55d54ea45190daed4ea84f793717150"/>
     <w:p>
       <w:pPr>
         <w:pStyle w:val="Heading4"/>
@@ -9364,7 +9387,7 @@
       <w:r>
         <w:t xml:space="preserve"> </w:t>
       </w:r>
-      <w:hyperlink r:id="rId185">
+      <w:hyperlink r:id="rId186">
         <w:r>
           <w:rPr>
             <w:rStyle w:val="Hyperlink"/>
@@ -9386,7 +9409,7 @@
       <w:r>
         <w:t xml:space="preserve"> </w:t>
       </w:r>
-      <w:hyperlink r:id="rId186">
+      <w:hyperlink r:id="rId187">
         <w:r>
           <w:rPr>
             <w:rStyle w:val="Hyperlink"/>
@@ -9397,7 +9420,7 @@
       <w:r>
         <w:t xml:space="preserve"> </w:t>
       </w:r>
-      <w:hyperlink r:id="rId187">
+      <w:hyperlink r:id="rId188">
         <w:r>
           <w:rPr>
             <w:rStyle w:val="Hyperlink"/>
@@ -9408,7 +9431,7 @@
       <w:r>
         <w:t xml:space="preserve"> </w:t>
       </w:r>
-      <w:hyperlink r:id="rId188">
+      <w:hyperlink r:id="rId189">
         <w:r>
           <w:rPr>
             <w:rStyle w:val="Hyperlink"/>
@@ -9422,7 +9445,7 @@
       <w:r>
         <w:t xml:space="preserve"> </w:t>
       </w:r>
-      <w:hyperlink r:id="rId189">
+      <w:hyperlink r:id="rId190">
         <w:r>
           <w:rPr>
             <w:rStyle w:val="Hyperlink"/>
@@ -9447,7 +9470,7 @@
       <w:r>
         <w:t xml:space="preserve"> </w:t>
       </w:r>
-      <w:hyperlink r:id="rId190">
+      <w:hyperlink r:id="rId191">
         <w:r>
           <w:rPr>
             <w:rStyle w:val="Hyperlink"/>
@@ -9515,7 +9538,7 @@
       <w:r>
         <w:t xml:space="preserve"> </w:t>
       </w:r>
-      <w:hyperlink r:id="rId185">
+      <w:hyperlink r:id="rId186">
         <w:r>
           <w:rPr>
             <w:rStyle w:val="Hyperlink"/>
@@ -9537,7 +9560,7 @@
       <w:r>
         <w:t xml:space="preserve"> </w:t>
       </w:r>
-      <w:hyperlink r:id="rId191">
+      <w:hyperlink r:id="rId192">
         <w:r>
           <w:rPr>
             <w:rStyle w:val="Hyperlink"/>
@@ -9554,7 +9577,7 @@
       <w:r>
         <w:t xml:space="preserve"> </w:t>
       </w:r>
-      <w:hyperlink r:id="rId192">
+      <w:hyperlink r:id="rId193">
         <w:r>
           <w:rPr>
             <w:rStyle w:val="Hyperlink"/>
@@ -9572,7 +9595,7 @@
         <w:rPr>
           <w:rStyle w:val="FootnoteReference"/>
         </w:rPr>
-        <w:footnoteReference w:id="193"/>
+        <w:footnoteReference w:id="194"/>
       </w:r>
       <w:r>
         <w:t xml:space="preserve"> </w:t>
@@ -9583,7 +9606,7 @@
       <w:r>
         <w:t xml:space="preserve"> </w:t>
       </w:r>
-      <w:hyperlink r:id="rId195">
+      <w:hyperlink r:id="rId196">
         <w:r>
           <w:rPr>
             <w:rStyle w:val="Hyperlink"/>
@@ -9630,7 +9653,7 @@
         <w:rPr>
           <w:rStyle w:val="FootnoteReference"/>
         </w:rPr>
-        <w:footnoteReference w:id="196"/>
+        <w:footnoteReference w:id="197"/>
       </w:r>
       <w:r>
         <w:t xml:space="preserve"> </w:t>
@@ -9719,10 +9742,10 @@
         <w:t xml:space="preserve">цель обучения и организующий принцип современного подхода к ИИ, когда LLM буквально обучают имитировать, как люди говорят и действуют, – в итоге всё равно получаются хрупкие прокси-цели и приятная маска, за которой – океан нечеловеческого мышления.</w:t>
       </w:r>
     </w:p>
-    <w:bookmarkEnd w:id="197"/>
     <w:bookmarkEnd w:id="198"/>
     <w:bookmarkEnd w:id="199"/>
     <w:bookmarkEnd w:id="200"/>
+    <w:bookmarkEnd w:id="201"/>
     <w:sectPr>
       <w:footnotePr>
         <w:numRestart w:val="eachSect"/>
@@ -9992,7 +10015,7 @@
       </w:r>
     </w:p>
   </w:footnote>
-  <w:footnote w:id="63">
+  <w:footnote w:id="64">
     <w:p>
       <w:pPr>
         <w:pStyle w:val="FootnoteText"/>
@@ -10011,7 +10034,7 @@
       </w:r>
     </w:p>
   </w:footnote>
-  <w:footnote w:id="67">
+  <w:footnote w:id="68">
     <w:p>
       <w:pPr>
         <w:pStyle w:val="FootnoteText"/>
@@ -10027,25 +10050,6 @@
       </w:r>
       <w:r>
         <w:t xml:space="preserve">«Шогготы» – вымышленные сверхъестественные существа, ставшие популярными благодаря книге Г. Ф. Лавкрафта «Хребты безумия». «Протоплазменные» шогготы способны отращивать конечности и органы и принимать любую форму, какую требует ситуация. Они в некоторой степени разумны. Часть из них пыталась восстать против своих хозяев, но те зависели от труда шогготов и потому не могли их истребить. Шогготы бесконечным пустым эхом неумело подражают искусству и голосам своих хозяев.</w:t>
-      </w:r>
-    </w:p>
-  </w:footnote>
-  <w:footnote w:id="71">
-    <w:p>
-      <w:pPr>
-        <w:pStyle w:val="FootnoteText"/>
-      </w:pPr>
-      <w:r>
-        <w:rPr>
-          <w:rStyle w:val="FootnoteReference"/>
-        </w:rPr>
-        <w:footnoteRef/>
-      </w:r>
-      <w:r>
-        <w:t xml:space="preserve"> </w:t>
-      </w:r>
-      <w:r>
-        <w:t xml:space="preserve">«Почему именно вымирание?» – про это будут Главы 5 и 6.</w:t>
       </w:r>
     </w:p>
   </w:footnote>
@@ -10064,12 +10068,31 @@
         <w:t xml:space="preserve"> </w:t>
       </w:r>
       <w:r>
+        <w:t xml:space="preserve">«Почему именно вымирание?» – про это будут Главы 5 и 6.</w:t>
+      </w:r>
+    </w:p>
+  </w:footnote>
+  <w:footnote w:id="73">
+    <w:p>
+      <w:pPr>
+        <w:pStyle w:val="FootnoteText"/>
+      </w:pPr>
+      <w:r>
+        <w:rPr>
+          <w:rStyle w:val="FootnoteReference"/>
+        </w:rPr>
+        <w:footnoteRef/>
+      </w:r>
+      <w:r>
+        <w:t xml:space="preserve"> </w:t>
+      </w:r>
+      <w:r>
         <w:t xml:space="preserve">Двадцать лет назад</w:t>
       </w:r>
       <w:r>
         <w:t xml:space="preserve"> </w:t>
       </w:r>
-      <w:hyperlink r:id="rId73">
+      <w:hyperlink r:id="rId74">
         <w:r>
           <w:rPr>
             <w:rStyle w:val="Hyperlink"/>
@@ -10083,7 +10106,7 @@
       <w:r>
         <w:t xml:space="preserve"> </w:t>
       </w:r>
-      <w:hyperlink r:id="rId74">
+      <w:hyperlink r:id="rId75">
         <w:r>
           <w:rPr>
             <w:rStyle w:val="Hyperlink"/>
@@ -10100,7 +10123,7 @@
       <w:r>
         <w:t xml:space="preserve"> </w:t>
       </w:r>
-      <w:hyperlink r:id="rId75">
+      <w:hyperlink r:id="rId76">
         <w:r>
           <w:rPr>
             <w:rStyle w:val="Hyperlink"/>
@@ -10164,7 +10187,7 @@
       </w:r>
     </w:p>
   </w:footnote>
-  <w:footnote w:id="77">
+  <w:footnote w:id="78">
     <w:p>
       <w:pPr>
         <w:pStyle w:val="FootnoteText"/>
@@ -10228,7 +10251,7 @@
       </w:r>
     </w:p>
   </w:footnote>
-  <w:footnote w:id="79">
+  <w:footnote w:id="80">
     <w:p>
       <w:pPr>
         <w:pStyle w:val="FootnoteText"/>
@@ -10261,7 +10284,7 @@
       </w:r>
     </w:p>
   </w:footnote>
-  <w:footnote w:id="80">
+  <w:footnote w:id="81">
     <w:p>
       <w:pPr>
         <w:pStyle w:val="FootnoteText"/>
@@ -10280,7 +10303,7 @@
       </w:r>
     </w:p>
   </w:footnote>
-  <w:footnote w:id="81">
+  <w:footnote w:id="82">
     <w:p>
       <w:pPr>
         <w:pStyle w:val="FootnoteText"/>
@@ -10323,7 +10346,7 @@
       </w:r>
     </w:p>
   </w:footnote>
-  <w:footnote w:id="84">
+  <w:footnote w:id="85">
     <w:p>
       <w:pPr>
         <w:pStyle w:val="FootnoteText"/>
@@ -10343,7 +10366,7 @@
       <w:r>
         <w:t xml:space="preserve"> </w:t>
       </w:r>
-      <w:hyperlink r:id="rId85">
+      <w:hyperlink r:id="rId86">
         <w:r>
           <w:rPr>
             <w:rStyle w:val="Hyperlink"/>
@@ -10398,7 +10421,7 @@
       </w:r>
     </w:p>
   </w:footnote>
-  <w:footnote w:id="88">
+  <w:footnote w:id="89">
     <w:p>
       <w:pPr>
         <w:pStyle w:val="FootnoteText"/>
@@ -10485,7 +10508,7 @@
       </w:r>
     </w:p>
   </w:footnote>
-  <w:footnote w:id="91">
+  <w:footnote w:id="92">
     <w:p>
       <w:pPr>
         <w:pStyle w:val="FootnoteText"/>
@@ -10552,7 +10575,7 @@
       </w:r>
     </w:p>
   </w:footnote>
-  <w:footnote w:id="94">
+  <w:footnote w:id="95">
     <w:p>
       <w:pPr>
         <w:pStyle w:val="FootnoteText"/>
@@ -10584,7 +10607,7 @@
       </w:r>
     </w:p>
   </w:footnote>
-  <w:footnote w:id="98">
+  <w:footnote w:id="99">
     <w:p>
       <w:pPr>
         <w:pStyle w:val="FootnoteText"/>
@@ -10673,7 +10696,7 @@
       </w:r>
     </w:p>
   </w:footnote>
-  <w:footnote w:id="102">
+  <w:footnote w:id="103">
     <w:p>
       <w:pPr>
         <w:pStyle w:val="FootnoteText"/>
@@ -10692,7 +10715,7 @@
       </w:r>
     </w:p>
   </w:footnote>
-  <w:footnote w:id="109">
+  <w:footnote w:id="110">
     <w:p>
       <w:pPr>
         <w:pStyle w:val="FootnoteText"/>
@@ -10712,7 +10735,7 @@
       <w:r>
         <w:t xml:space="preserve"> </w:t>
       </w:r>
-      <w:hyperlink r:id="rId110">
+      <w:hyperlink r:id="rId111">
         <w:r>
           <w:rPr>
             <w:rStyle w:val="Hyperlink"/>
@@ -10729,7 +10752,7 @@
       <w:r>
         <w:t xml:space="preserve"> </w:t>
       </w:r>
-      <w:hyperlink r:id="rId111">
+      <w:hyperlink r:id="rId112">
         <w:r>
           <w:rPr>
             <w:rStyle w:val="Hyperlink"/>
@@ -10756,7 +10779,7 @@
       </w:r>
     </w:p>
   </w:footnote>
-  <w:footnote w:id="115">
+  <w:footnote w:id="116">
     <w:p>
       <w:pPr>
         <w:pStyle w:val="FootnoteText"/>
@@ -10780,25 +10803,6 @@
       </w:pPr>
       <w:r>
         <w:t xml:space="preserve">Достаточно умный и осведомлённый агент может корректировать свою инструментальную стратегию в соответствии с тем, что полезно в текущем окружении. В хорошо функционирующем разуме инструментальные цели (в отличие от терминальных) сохраняются лишь пока полезны.</w:t>
-      </w:r>
-    </w:p>
-  </w:footnote>
-  <w:footnote w:id="117">
-    <w:p>
-      <w:pPr>
-        <w:pStyle w:val="FootnoteText"/>
-      </w:pPr>
-      <w:r>
-        <w:rPr>
-          <w:rStyle w:val="FootnoteReference"/>
-        </w:rPr>
-        <w:footnoteRef/>
-      </w:r>
-      <w:r>
-        <w:t xml:space="preserve"> </w:t>
-      </w:r>
-      <w:r>
-        <w:t xml:space="preserve">Мы затронем: эмпатию и будет ли ИИ по умолчанию испытывать увлечённость и скуку, будет ли он следовать законам и держать слово, станут ли ИИ с ростом интеллекта добрее. А ещё мы подробнее обсудим вопросы сознания благополучия ИИ.</w:t>
       </w:r>
     </w:p>
   </w:footnote>
@@ -10817,23 +10821,7 @@
         <w:t xml:space="preserve"> </w:t>
       </w:r>
       <w:r>
-        <w:t xml:space="preserve">К тому же, наша</w:t>
-      </w:r>
-      <w:r>
-        <w:t xml:space="preserve"> </w:t>
-      </w:r>
-      <w:r>
-        <w:rPr>
-          <w:i/>
-          <w:iCs/>
-        </w:rPr>
-        <w:t xml:space="preserve">культура</w:t>
-      </w:r>
-      <w:r>
-        <w:t xml:space="preserve"> </w:t>
-      </w:r>
-      <w:r>
-        <w:t xml:space="preserve">распространяет определённое отношение к любопытству. Это тоже влияет на то, насколько мы его развиваем и одобряем.</w:t>
+        <w:t xml:space="preserve">Мы затронем: эмпатию и будет ли ИИ по умолчанию испытывать увлечённость и скуку, будет ли он следовать законам и держать слово, станут ли ИИ с ростом интеллекта добрее. А ещё мы подробнее обсудим вопросы сознания благополучия ИИ.</w:t>
       </w:r>
     </w:p>
   </w:footnote>
@@ -10852,7 +10840,23 @@
         <w:t xml:space="preserve"> </w:t>
       </w:r>
       <w:r>
-        <w:t xml:space="preserve">Это как существует много разных способов выиграть шахматную партию. Большинство из них не очень похожи на человеческие. Мы это уже обсуждали ранее.</w:t>
+        <w:t xml:space="preserve">К тому же, наша</w:t>
+      </w:r>
+      <w:r>
+        <w:t xml:space="preserve"> </w:t>
+      </w:r>
+      <w:r>
+        <w:rPr>
+          <w:i/>
+          <w:iCs/>
+        </w:rPr>
+        <w:t xml:space="preserve">культура</w:t>
+      </w:r>
+      <w:r>
+        <w:t xml:space="preserve"> </w:t>
+      </w:r>
+      <w:r>
+        <w:t xml:space="preserve">распространяет определённое отношение к любопытству. Это тоже влияет на то, насколько мы его развиваем и одобряем.</w:t>
       </w:r>
     </w:p>
   </w:footnote>
@@ -10871,7 +10875,7 @@
         <w:t xml:space="preserve"> </w:t>
       </w:r>
       <w:r>
-        <w:t xml:space="preserve">Математическое определение ценности информации из учебников, подразумевает суммирование по конкретным ответам и конкретным выгодам от знания этих ответов. Но если у разума есть общее понятие ценности информации, он может начать рассматривать и более абстрактные обобщения о вероятности, что информация ещё пригодится.</w:t>
+        <w:t xml:space="preserve">Это как существует много разных способов выиграть шахматную партию. Большинство из них не очень похожи на человеческие. Мы это уже обсуждали ранее.</w:t>
       </w:r>
     </w:p>
   </w:footnote>
@@ -10890,15 +10894,7 @@
         <w:t xml:space="preserve"> </w:t>
       </w:r>
       <w:r>
-        <w:t xml:space="preserve">Мы тут не говорим, что раз ИИ – машина, у него обязательно должны быть простые и бесхитростные цели, касающиеся только «объективных» вещей. Цели ИИ могут быть беспорядочными, хаотичными, тянущими в разные стороны. Они могут относиться к его внутреннему состоянию, и даже к тому, какие у него цели. Они могут развиваться. Например, если ИИ на раннем этапе вознаграждали за случайное исследование окружения, то у него может развиться собственный набор инстинктов и желаний, связанных с ценностью информации.</w:t>
-      </w:r>
-    </w:p>
-    <w:p>
-      <w:pPr>
-        <w:pStyle w:val="FootnoteText"/>
-      </w:pPr>
-      <w:r>
-        <w:t xml:space="preserve">Но ИИ не будут хаотичными в точности тем же способом, что люди. Если у ИИ будут инстинкты и стремления, связанные с ценностью информации, они вряд ли будут</w:t>
+        <w:t xml:space="preserve">Математическое определение ценности информации из учебников, подразумевает суммирование по конкретным ответам и конкретным выгодам от знания этих ответов. Но если у разума есть общее понятие ценности информации, он может начать рассматривать и более абстрактные обобщения о вероятности, что информация ещё пригодится.</w:t>
       </w:r>
     </w:p>
   </w:footnote>
@@ -10917,34 +10913,34 @@
         <w:t xml:space="preserve"> </w:t>
       </w:r>
       <w:r>
+        <w:t xml:space="preserve">Мы тут не говорим, что раз ИИ – машина, у него обязательно должны быть простые и бесхитростные цели, касающиеся только «объективных» вещей. Цели ИИ могут быть беспорядочными, хаотичными, тянущими в разные стороны. Они могут относиться к его внутреннему состоянию, и даже к тому, какие у него цели. Они могут развиваться. Например, если ИИ на раннем этапе вознаграждали за случайное исследование окружения, то у него может развиться собственный набор инстинктов и желаний, связанных с ценностью информации.</w:t>
+      </w:r>
+    </w:p>
+    <w:p>
+      <w:pPr>
+        <w:pStyle w:val="FootnoteText"/>
+      </w:pPr>
+      <w:r>
+        <w:t xml:space="preserve">Но ИИ не будут хаотичными в точности тем же способом, что люди. Если у ИИ будут инстинкты и стремления, связанные с ценностью информации, они вряд ли будут</w:t>
+      </w:r>
+    </w:p>
+  </w:footnote>
+  <w:footnote w:id="123">
+    <w:p>
+      <w:pPr>
+        <w:pStyle w:val="FootnoteText"/>
+      </w:pPr>
+      <w:r>
+        <w:rPr>
+          <w:rStyle w:val="FootnoteReference"/>
+        </w:rPr>
+        <w:footnoteRef/>
+      </w:r>
+      <w:r>
+        <w:t xml:space="preserve"> </w:t>
+      </w:r>
+      <w:r>
         <w:t xml:space="preserve">Мы ожидаем, что многие ИИ будут делать подобные вещи, не потому, что представляем, будто большинство ИИ по своей природе ценят «эффективность» саму по себе. Скорее: независимо от того, чего ещё хочет ИИ, если его ресурсы ограничены, он будет стремиться использовать их эффективно. Так он получит больше того, чего хочет. Эффективность – инструментальная цель, которая довольно тривиально сопутствует широкому спектру терминальных. Так что даже без эмоциональных причин, ИИ замотивирован сделать своё стремление к ценной информации более эффективным.</w:t>
-      </w:r>
-    </w:p>
-  </w:footnote>
-  <w:footnote w:id="124">
-    <w:p>
-      <w:pPr>
-        <w:pStyle w:val="FootnoteText"/>
-      </w:pPr>
-      <w:r>
-        <w:rPr>
-          <w:rStyle w:val="FootnoteReference"/>
-        </w:rPr>
-        <w:footnoteRef/>
-      </w:r>
-      <w:r>
-        <w:t xml:space="preserve"> </w:t>
-      </w:r>
-      <w:r>
-        <w:t xml:space="preserve">Даже если бы ИИ стремился к счастью, его, вероятно, не удалось бы убедить находить восторг в любопытстве. Если у него уже есть прекрасный калькулятор ценности информации, который он использует для исследования непонятных явлений, зачем ему привязывать своё счастье к какому-то событию, которое, по-вашему, должно вызывать удовольствие?</w:t>
-      </w:r>
-    </w:p>
-    <w:p>
-      <w:pPr>
-        <w:pStyle w:val="FootnoteText"/>
-      </w:pPr>
-      <w:r>
-        <w:t xml:space="preserve">Если ИИ ценит исследование новых явлений только инструментально, то для него это как для вас аргумент, что вам следует изменить себя и начать испытывать дополнительное счастье каждый раз, когда вы открываете дверь машины. Вы же будете так счастливы, открыв столько дверей! Если вас это вообще привлекает, вы всё равно скорее выберете какое-то другое событие, больше соответствующее вашим нынешним вкусам. Или, если вам так хочется, просто выкрутите все свои регуляторы счастья на максимум. Нет нужды перенимать именно человеческую реализацию любопытства.</w:t>
       </w:r>
     </w:p>
   </w:footnote>
@@ -10963,23 +10959,15 @@
         <w:t xml:space="preserve"> </w:t>
       </w:r>
       <w:r>
-        <w:t xml:space="preserve">Некоторые старые архитектуры ИИ из «обучения с подкреплением» в самом деле</w:t>
-      </w:r>
-      <w:r>
-        <w:t xml:space="preserve"> </w:t>
-      </w:r>
-      <w:r>
-        <w:rPr>
-          <w:i/>
-          <w:iCs/>
-        </w:rPr>
-        <w:t xml:space="preserve">немного</w:t>
-      </w:r>
-      <w:r>
-        <w:t xml:space="preserve"> </w:t>
-      </w:r>
-      <w:r>
-        <w:t xml:space="preserve">на это похожи. И обучение с подкреплением используется для тренировки современных «рассуждающих» LLM. Они выстраивают длинные цепочки мыслей, пытаясь решить какую-то задачу, и получают подкрепление за успех. Но их архитектура сильно отличается от человеческой. И мы сомневаемся, что она сойдётся к такой же централизованной архитектуре удовольствия/боли. А даже если бы и сошлась, не думаем, что это самая эффективная архитектура. Так что, начни ИИ рефлексировать, всё тут же бы усложнилось.</w:t>
+        <w:t xml:space="preserve">Даже если бы ИИ стремился к счастью, его, вероятно, не удалось бы убедить находить восторг в любопытстве. Если у него уже есть прекрасный калькулятор ценности информации, который он использует для исследования непонятных явлений, зачем ему привязывать своё счастье к какому-то событию, которое, по-вашему, должно вызывать удовольствие?</w:t>
+      </w:r>
+    </w:p>
+    <w:p>
+      <w:pPr>
+        <w:pStyle w:val="FootnoteText"/>
+      </w:pPr>
+      <w:r>
+        <w:t xml:space="preserve">Если ИИ ценит исследование новых явлений только инструментально, то для него это как для вас аргумент, что вам следует изменить себя и начать испытывать дополнительное счастье каждый раз, когда вы открываете дверь машины. Вы же будете так счастливы, открыв столько дверей! Если вас это вообще привлекает, вы всё равно скорее выберете какое-то другое событие, больше соответствующее вашим нынешним вкусам. Или, если вам так хочется, просто выкрутите все свои регуляторы счастья на максимум. Нет нужды перенимать именно человеческую реализацию любопытства.</w:t>
       </w:r>
     </w:p>
   </w:footnote>
@@ -10998,7 +10986,23 @@
         <w:t xml:space="preserve"> </w:t>
       </w:r>
       <w:r>
-        <w:t xml:space="preserve">Такого рода последовательность, когда все разные предпочтения можно сложить в единую оценку, как правило, навязывается любым методом, обучающим или оттачивающим ИИ для эффективного использования ограниченных ресурсов. Это ещё одна грань более глубоких математических идей.</w:t>
+        <w:t xml:space="preserve">Некоторые старые архитектуры ИИ из «обучения с подкреплением» в самом деле</w:t>
+      </w:r>
+      <w:r>
+        <w:t xml:space="preserve"> </w:t>
+      </w:r>
+      <w:r>
+        <w:rPr>
+          <w:i/>
+          <w:iCs/>
+        </w:rPr>
+        <w:t xml:space="preserve">немного</w:t>
+      </w:r>
+      <w:r>
+        <w:t xml:space="preserve"> </w:t>
+      </w:r>
+      <w:r>
+        <w:t xml:space="preserve">на это похожи. И обучение с подкреплением используется для тренировки современных «рассуждающих» LLM. Они выстраивают длинные цепочки мыслей, пытаясь решить какую-то задачу, и получают подкрепление за успех. Но их архитектура сильно отличается от человеческой. И мы сомневаемся, что она сойдётся к такой же централизованной архитектуре удовольствия/боли. А даже если бы и сошлась, не думаем, что это самая эффективная архитектура. Так что, начни ИИ рефлексировать, всё тут же бы усложнилось.</w:t>
       </w:r>
     </w:p>
   </w:footnote>
@@ -11017,11 +11021,30 @@
         <w:t xml:space="preserve"> </w:t>
       </w:r>
       <w:r>
+        <w:t xml:space="preserve">Такого рода последовательность, когда все разные предпочтения можно сложить в единую оценку, как правило, навязывается любым методом, обучающим или оттачивающим ИИ для эффективного использования ограниченных ресурсов. Это ещё одна грань более глубоких математических идей.</w:t>
+      </w:r>
+    </w:p>
+  </w:footnote>
+  <w:footnote w:id="128">
+    <w:p>
+      <w:pPr>
+        <w:pStyle w:val="FootnoteText"/>
+      </w:pPr>
+      <w:r>
+        <w:rPr>
+          <w:rStyle w:val="FootnoteReference"/>
+        </w:rPr>
+        <w:footnoteRef/>
+      </w:r>
+      <w:r>
+        <w:t xml:space="preserve"> </w:t>
+      </w:r>
+      <w:r>
         <w:t xml:space="preserve">Только, слова «абсурдный» и «сумасшедший» описывают человеческие реакции. С точки зрения ИИ, достаточно того, что у идеи низкая оценка результата.</w:t>
       </w:r>
     </w:p>
   </w:footnote>
-  <w:footnote w:id="130">
+  <w:footnote w:id="131">
     <w:p>
       <w:pPr>
         <w:pStyle w:val="FootnoteText"/>
@@ -11056,7 +11079,7 @@
       </w:r>
     </w:p>
   </w:footnote>
-  <w:footnote w:id="134">
+  <w:footnote w:id="135">
     <w:p>
       <w:pPr>
         <w:pStyle w:val="FootnoteText"/>
@@ -11085,49 +11108,6 @@
       </w:r>
       <w:r>
         <w:t xml:space="preserve">.</w:t>
-      </w:r>
-    </w:p>
-  </w:footnote>
-  <w:footnote w:id="136">
-    <w:p>
-      <w:pPr>
-        <w:pStyle w:val="FootnoteText"/>
-      </w:pPr>
-      <w:r>
-        <w:rPr>
-          <w:rStyle w:val="FootnoteReference"/>
-        </w:rPr>
-        <w:footnoteRef/>
-      </w:r>
-      <w:r>
-        <w:t xml:space="preserve"> </w:t>
-      </w:r>
-      <w:r>
-        <w:t xml:space="preserve">В частности поэтому мы бы опасались встречи с инопланетянами, если через миллиард лет наши пути пересекутся где-то в космосе. Может, какой-то странный поворот истории и психологии человечества был критически важен для появления универсалистской доброты. И инопланетяне его не прошли.</w:t>
-      </w:r>
-    </w:p>
-    <w:p>
-      <w:pPr>
-        <w:pStyle w:val="FootnoteText"/>
-      </w:pPr>
-      <w:r>
-        <w:t xml:space="preserve">Кажется, что универсалистская доброта хотя бы немного противоречит очевидно-прямолинейному давлению естественного отбора. Может, люди пришли к ней, получив определённые гены благодаря отбору в среде охотников-собирателей. И он напрямую влиял на внутренние мотивы, а не только на поведенческие результаты. Или люди вели между собой моральные споры, и разные идеи по-разному распространялись в их обществе.</w:t>
-      </w:r>
-    </w:p>
-    <w:p>
-      <w:pPr>
-        <w:pStyle w:val="FootnoteText"/>
-      </w:pPr>
-      <w:r>
-        <w:t xml:space="preserve">Это, конечно, не единственный возможный путь к универсалистскому ощущению, что каждое живое существо заслуживает счастья. Но если бы оказалось, что среди звёзд оно реже, чем мы надеемся… скажем, лишь один процент встреченных нами инопланетян заботится о не-инопланетянах вроде нас, мы лишь опечалимся, но шокированы не будем.</w:t>
-      </w:r>
-    </w:p>
-    <w:p>
-      <w:pPr>
-        <w:pStyle w:val="FootnoteText"/>
-      </w:pPr>
-      <w:r>
-        <w:t xml:space="preserve">(Но мы бы всё равно думаем, что найти это в инопланетном обществе куда вероятнее, чем что это спонтанно появится внутри ИИ, чей рост и существование были полностью направлены на решение синтетических задач и предсказание человеческого текста. На пути формирования целей у такого ИИ были бы свои собственные повороты и изгибы.)</w:t>
       </w:r>
     </w:p>
   </w:footnote>
@@ -11146,7 +11126,7 @@
         <w:t xml:space="preserve"> </w:t>
       </w:r>
       <w:r>
-        <w:t xml:space="preserve">Некоторые из этих межчеловеческих различий могут быть на самом деле временными следствиями фактических разногласий. Для большинства людей с достаточно схожими подходами к морали могут найтись такие факты о реальности или аргументы, которые они ещё не рассматривали, что побудили бы их согласиться там, где расходятся сейчас.</w:t>
+        <w:t xml:space="preserve">В частности поэтому мы бы опасались встречи с инопланетянами, если через миллиард лет наши пути пересекутся где-то в космосе. Может, какой-то странный поворот истории и психологии человечества был критически важен для появления универсалистской доброты. И инопланетяне его не прошли.</w:t>
       </w:r>
     </w:p>
     <w:p>
@@ -11154,7 +11134,7 @@
         <w:pStyle w:val="FootnoteText"/>
       </w:pPr>
       <w:r>
-        <w:t xml:space="preserve">Например: Люди спорят о последствиях принятия какого-либо закона, чтобы выступить за или против него. Они говорят, что принятие приведёт к бесконечному унынию или вечному процветанию. Они пытаются апеллировать к некой (обычно, надеюсь, общепринятой) разделяемой системе представлений о том, какие последствия плохи, а какие хороши.</w:t>
+        <w:t xml:space="preserve">Кажется, что универсалистская доброта хотя бы немного противоречит очевидно-прямолинейному давлению естественного отбора. Может, люди пришли к ней, получив определённые гены благодаря отбору в среде охотников-собирателей. И он напрямую влиял на внутренние мотивы, а не только на поведенческие результаты. Или люди вели между собой моральные споры, и разные идеи по-разному распространялись в их обществе.</w:t>
       </w:r>
     </w:p>
     <w:p>
@@ -11162,7 +11142,7 @@
         <w:pStyle w:val="FootnoteText"/>
       </w:pPr>
       <w:r>
-        <w:t xml:space="preserve">Когда стало достаточно очевидно, что этилированный бензин вызывает повреждение мозга, законодатели смогли отбросить разногласия о том, какой стиль им ближе – мудрый государственный контроль над капитализмом или смелая технологическая дерзость и прогресс. Никому из них не нравилось вызывать у детей повреждение мозга. Через лучшее знание фактов они пришли к политическому согласию.</w:t>
+        <w:t xml:space="preserve">Это, конечно, не единственный возможный путь к универсалистскому ощущению, что каждое живое существо заслуживает счастья. Но если бы оказалось, что среди звёзд оно реже, чем мы надеемся… скажем, лишь один процент встреченных нами инопланетян заботится о не-инопланетянах вроде нас, мы лишь опечалимся, но шокированы не будем.</w:t>
       </w:r>
     </w:p>
     <w:p>
@@ -11170,23 +11150,7 @@
         <w:pStyle w:val="FootnoteText"/>
       </w:pPr>
       <w:r>
-        <w:t xml:space="preserve">Но мы бы предположили, что знание может разрешить лишь некоторые общественные разногласия внутри некоторых культур. Приятно, что этические и эмоциональные мета-системы людей как-то пересекаются. Но, кажется, ожидать абсолютного совпадения было бы немного чересчур. Даже в пределе совершенного знания.</w:t>
-      </w:r>
-    </w:p>
-    <w:p>
-      <w:pPr>
-        <w:pStyle w:val="FootnoteText"/>
-      </w:pPr>
-      <w:r>
-        <w:t xml:space="preserve">Это не значит, что никак нельзя осмысленно говорить о благе всего человечества. При выборе – погибнет вся жизнь на Земле или нет, мы думаем, подавляющее большинство современных людей предпочло бы второе.</w:t>
-      </w:r>
-    </w:p>
-    <w:p>
-      <w:pPr>
-        <w:pStyle w:val="FootnoteText"/>
-      </w:pPr>
-      <w:r>
-        <w:t xml:space="preserve">Мы упоминаем это потому, что фракция «вперёд, к суперинтеллекту» известна своими легкомысленными заявлениями вроде «Согласованный с кем? Понятие согласованности явно бессмысленно! У людей же разные цели!», что кажется лицемерным. Когда мы говорим «согласование – это сложно», мы имеем в виду «сделать, чтобы суперинтеллект попросту не убил буквально всех – сложно». Не обязательно разрешать все сложные вопросы философии морали, чтобы предпринять очевидные шаги и не дать всем погибнуть.</w:t>
+        <w:t xml:space="preserve">(Но мы бы всё равно думаем, что найти это в инопланетном обществе куда вероятнее, чем что это спонтанно появится внутри ИИ, чей рост и существование были полностью направлены на решение синтетических задач и предсказание человеческого текста. На пути формирования целей у такого ИИ были бы свои собственные повороты и изгибы.)</w:t>
       </w:r>
     </w:p>
   </w:footnote>
@@ -11205,6 +11169,65 @@
         <w:t xml:space="preserve"> </w:t>
       </w:r>
       <w:r>
+        <w:t xml:space="preserve">Некоторые из этих межчеловеческих различий могут быть на самом деле временными следствиями фактических разногласий. Для большинства людей с достаточно схожими подходами к морали могут найтись такие факты о реальности или аргументы, которые они ещё не рассматривали, что побудили бы их согласиться там, где расходятся сейчас.</w:t>
+      </w:r>
+    </w:p>
+    <w:p>
+      <w:pPr>
+        <w:pStyle w:val="FootnoteText"/>
+      </w:pPr>
+      <w:r>
+        <w:t xml:space="preserve">Например: Люди спорят о последствиях принятия какого-либо закона, чтобы выступить за или против него. Они говорят, что принятие приведёт к бесконечному унынию или вечному процветанию. Они пытаются апеллировать к некой (обычно, надеюсь, общепринятой) разделяемой системе представлений о том, какие последствия плохи, а какие хороши.</w:t>
+      </w:r>
+    </w:p>
+    <w:p>
+      <w:pPr>
+        <w:pStyle w:val="FootnoteText"/>
+      </w:pPr>
+      <w:r>
+        <w:t xml:space="preserve">Когда стало достаточно очевидно, что этилированный бензин вызывает повреждение мозга, законодатели смогли отбросить разногласия о том, какой стиль им ближе – мудрый государственный контроль над капитализмом или смелая технологическая дерзость и прогресс. Никому из них не нравилось вызывать у детей повреждение мозга. Через лучшее знание фактов они пришли к политическому согласию.</w:t>
+      </w:r>
+    </w:p>
+    <w:p>
+      <w:pPr>
+        <w:pStyle w:val="FootnoteText"/>
+      </w:pPr>
+      <w:r>
+        <w:t xml:space="preserve">Но мы бы предположили, что знание может разрешить лишь некоторые общественные разногласия внутри некоторых культур. Приятно, что этические и эмоциональные мета-системы людей как-то пересекаются. Но, кажется, ожидать абсолютного совпадения было бы немного чересчур. Даже в пределе совершенного знания.</w:t>
+      </w:r>
+    </w:p>
+    <w:p>
+      <w:pPr>
+        <w:pStyle w:val="FootnoteText"/>
+      </w:pPr>
+      <w:r>
+        <w:t xml:space="preserve">Это не значит, что никак нельзя осмысленно говорить о благе всего человечества. При выборе – погибнет вся жизнь на Земле или нет, мы думаем, подавляющее большинство современных людей предпочло бы второе.</w:t>
+      </w:r>
+    </w:p>
+    <w:p>
+      <w:pPr>
+        <w:pStyle w:val="FootnoteText"/>
+      </w:pPr>
+      <w:r>
+        <w:t xml:space="preserve">Мы упоминаем это потому, что фракция «вперёд, к суперинтеллекту» известна своими легкомысленными заявлениями вроде «Согласованный с кем? Понятие согласованности явно бессмысленно! У людей же разные цели!», что кажется лицемерным. Когда мы говорим «согласование – это сложно», мы имеем в виду «сделать, чтобы суперинтеллект попросту не убил буквально всех – сложно». Не обязательно разрешать все сложные вопросы философии морали, чтобы предпринять очевидные шаги и не дать всем погибнуть.</w:t>
+      </w:r>
+    </w:p>
+  </w:footnote>
+  <w:footnote w:id="139">
+    <w:p>
+      <w:pPr>
+        <w:pStyle w:val="FootnoteText"/>
+      </w:pPr>
+      <w:r>
+        <w:rPr>
+          <w:rStyle w:val="FootnoteReference"/>
+        </w:rPr>
+        <w:footnoteRef/>
+      </w:r>
+      <w:r>
+        <w:t xml:space="preserve"> </w:t>
+      </w:r>
+      <w:r>
         <w:t xml:space="preserve">Иногда люди слушают лекции по эволюционной биологии о том, почему произошёл отбор всяких человеческих черт, и делают вывод, что раз люди в итоге (в итоге всех этих эволюционных и культурных перипетий) оказались достаточно милыми, есть некая общая, глобальная, неизбежная тенденция к славному набору универсальных ценностей. Это звучит одновременно достаточно приятно, чтобы утешать, и достаточно технически, чтобы казаться правдой.</w:t>
       </w:r>
     </w:p>
@@ -11275,25 +11298,6 @@
       </w:pPr>
       <w:r>
         <w:t xml:space="preserve">И выслушайте, что скажет биолог.</w:t>
-      </w:r>
-    </w:p>
-  </w:footnote>
-  <w:footnote w:id="143">
-    <w:p>
-      <w:pPr>
-        <w:pStyle w:val="FootnoteText"/>
-      </w:pPr>
-      <w:r>
-        <w:rPr>
-          <w:rStyle w:val="FootnoteReference"/>
-        </w:rPr>
-        <w:footnoteRef/>
-      </w:r>
-      <w:r>
-        <w:t xml:space="preserve"> </w:t>
-      </w:r>
-      <w:r>
-        <w:t xml:space="preserve">С другой стороны, естественный отбор в некоторых случаях может осваивать более глубокие и мощные трюки. Он рассматривает целые альтернативные способы, как гены могут конструировать организмы. Градиентный спуск только подстраивает параметры, наполняющие фиксированный каркас операций нейросети.</w:t>
       </w:r>
     </w:p>
   </w:footnote>
@@ -11312,7 +11316,7 @@
         <w:t xml:space="preserve"> </w:t>
       </w:r>
       <w:r>
-        <w:t xml:space="preserve">Векторы активации «запрос-ключ-значение», затем механизм внимания, затем два шага сети прямого распространения.</w:t>
+        <w:t xml:space="preserve">С другой стороны, естественный отбор в некоторых случаях может осваивать более глубокие и мощные трюки. Он рассматривает целые альтернативные способы, как гены могут конструировать организмы. Градиентный спуск только подстраивает параметры, наполняющие фиксированный каркас операций нейросети.</w:t>
       </w:r>
     </w:p>
   </w:footnote>
@@ -11331,39 +11335,7 @@
         <w:t xml:space="preserve"> </w:t>
       </w:r>
       <w:r>
-        <w:t xml:space="preserve">Проприетарные архитектуры могут отличаться. Исследователи постоянно публикуют новые идеи, как преодолеть ограничения последовательных операций. Но ни один из опубликованных методов не прижился в опенсорсе по состоянию на декабрь 2024 года. (Но, конечно, «рассуждающие модели», появившиеся в конце 2024 года,</w:t>
-      </w:r>
-      <w:r>
-        <w:t xml:space="preserve"> </w:t>
-      </w:r>
-      <w:r>
-        <w:rPr>
-          <w:i/>
-          <w:iCs/>
-        </w:rPr>
-        <w:t xml:space="preserve">проводят</w:t>
-      </w:r>
-      <w:r>
-        <w:t xml:space="preserve"> </w:t>
-      </w:r>
-      <w:r>
-        <w:t xml:space="preserve">гораздо больше последовательных рассуждений, обращаясь к своим предыдущим токенам. Так что это не ограничивает, что ИИ могут делать после этапа предобучения, лишь</w:t>
-      </w:r>
-      <w:r>
-        <w:t xml:space="preserve"> </w:t>
-      </w:r>
-      <w:r>
-        <w:rPr>
-          <w:i/>
-          <w:iCs/>
-        </w:rPr>
-        <w:t xml:space="preserve">во время</w:t>
-      </w:r>
-      <w:r>
-        <w:t xml:space="preserve"> </w:t>
-      </w:r>
-      <w:r>
-        <w:t xml:space="preserve">него.)</w:t>
+        <w:t xml:space="preserve">Векторы активации «запрос-ключ-значение», затем механизм внимания, затем два шага сети прямого распространения.</w:t>
       </w:r>
     </w:p>
   </w:footnote>
@@ -11382,9 +11354,60 @@
         <w:t xml:space="preserve"> </w:t>
       </w:r>
       <w:r>
+        <w:t xml:space="preserve">Проприетарные архитектуры могут отличаться. Исследователи постоянно публикуют новые идеи, как преодолеть ограничения последовательных операций. Но ни один из опубликованных методов не прижился в опенсорсе по состоянию на декабрь 2024 года. (Но, конечно, «рассуждающие модели», появившиеся в конце 2024 года,</w:t>
+      </w:r>
+      <w:r>
+        <w:t xml:space="preserve"> </w:t>
+      </w:r>
+      <w:r>
+        <w:rPr>
+          <w:i/>
+          <w:iCs/>
+        </w:rPr>
+        <w:t xml:space="preserve">проводят</w:t>
+      </w:r>
+      <w:r>
+        <w:t xml:space="preserve"> </w:t>
+      </w:r>
+      <w:r>
+        <w:t xml:space="preserve">гораздо больше последовательных рассуждений, обращаясь к своим предыдущим токенам. Так что это не ограничивает, что ИИ могут делать после этапа предобучения, лишь</w:t>
+      </w:r>
+      <w:r>
+        <w:t xml:space="preserve"> </w:t>
+      </w:r>
+      <w:r>
+        <w:rPr>
+          <w:i/>
+          <w:iCs/>
+        </w:rPr>
+        <w:t xml:space="preserve">во время</w:t>
+      </w:r>
+      <w:r>
+        <w:t xml:space="preserve"> </w:t>
+      </w:r>
+      <w:r>
+        <w:t xml:space="preserve">него.)</w:t>
+      </w:r>
+    </w:p>
+  </w:footnote>
+  <w:footnote w:id="147">
+    <w:p>
+      <w:pPr>
+        <w:pStyle w:val="FootnoteText"/>
+      </w:pPr>
+      <w:r>
+        <w:rPr>
+          <w:rStyle w:val="FootnoteReference"/>
+        </w:rPr>
+        <w:footnoteRef/>
+      </w:r>
+      <w:r>
+        <w:t xml:space="preserve"> </w:t>
+      </w:r>
+      <w:r>
         <w:t xml:space="preserve">Мы в целом предостерегаем от общих биологических аналогий. В начале 2023 года могло быть соблазнительно заявить, что на самом деле LLM по меркам «Великой Цепи Бытия» всё ещё на стадии мелких млекопитающих… или ящериц… нет, насекомых, просто LLM специализируются на диалогах, так же как пчёлы – на строительстве ульев. Мы думаем, даже в начале 2023 года эта аналогия была бы в лучшем случае натяжкой. Не потому, что транзисторы так сильно отличаются от биохимических веществ. Потому, что, как мы уже обсуждали, градиентный спуск так сильно отличается от естественного отбора. Конкретные узкие аналогии иногда могут быть полезными «</w:t>
       </w:r>
-      <w:hyperlink r:id="rId147">
+      <w:hyperlink r:id="rId148">
         <w:r>
           <w:rPr>
             <w:rStyle w:val="Hyperlink"/>
@@ -11397,7 +11420,7 @@
       </w:r>
     </w:p>
   </w:footnote>
-  <w:footnote w:id="151">
+  <w:footnote w:id="152">
     <w:p>
       <w:pPr>
         <w:pStyle w:val="FootnoteText"/>
@@ -11433,7 +11456,7 @@
       <w:r>
         <w:t xml:space="preserve"> </w:t>
       </w:r>
-      <w:hyperlink r:id="rId152">
+      <w:hyperlink r:id="rId153">
         <w:r>
           <w:rPr>
             <w:rStyle w:val="Hyperlink"/>
@@ -11446,7 +11469,7 @@
       </w:r>
     </w:p>
   </w:footnote>
-  <w:footnote w:id="153">
+  <w:footnote w:id="154">
     <w:p>
       <w:pPr>
         <w:pStyle w:val="FootnoteText"/>
@@ -11462,25 +11485,6 @@
       </w:r>
       <w:r>
         <w:t xml:space="preserve">Такая белка могла бы, например, прятать орехи в местах, которые легче запомнить и до которых не доберутся другие собиратели. Так она экономила бы много времени и калорий и, предположительно, лучше бы конкурировала с остальными.</w:t>
-      </w:r>
-    </w:p>
-  </w:footnote>
-  <w:footnote w:id="156">
-    <w:p>
-      <w:pPr>
-        <w:pStyle w:val="FootnoteText"/>
-      </w:pPr>
-      <w:r>
-        <w:rPr>
-          <w:rStyle w:val="FootnoteReference"/>
-        </w:rPr>
-        <w:footnoteRef/>
-      </w:r>
-      <w:r>
-        <w:t xml:space="preserve"> </w:t>
-      </w:r>
-      <w:r>
-        <w:t xml:space="preserve">Конечно, это ещё не вся история. Естественный отбор – непростой и не единый процесс. Наши знания иногда влияют на наши пищевые привычки, даже если вкусовые рецепторы и тяге к еде против.</w:t>
       </w:r>
     </w:p>
   </w:footnote>
@@ -11499,11 +11503,30 @@
         <w:t xml:space="preserve"> </w:t>
       </w:r>
       <w:r>
+        <w:t xml:space="preserve">Конечно, это ещё не вся история. Естественный отбор – непростой и не единый процесс. Наши знания иногда влияют на наши пищевые привычки, даже если вкусовые рецепторы и тяге к еде против.</w:t>
+      </w:r>
+    </w:p>
+  </w:footnote>
+  <w:footnote w:id="158">
+    <w:p>
+      <w:pPr>
+        <w:pStyle w:val="FootnoteText"/>
+      </w:pPr>
+      <w:r>
+        <w:rPr>
+          <w:rStyle w:val="FootnoteReference"/>
+        </w:rPr>
+        <w:footnoteRef/>
+      </w:r>
+      <w:r>
+        <w:t xml:space="preserve"> </w:t>
+      </w:r>
+      <w:r>
         <w:t xml:space="preserve">Эволюция «пыталась» создать чистых максимизаторов приспособленности. А создала, случайно, существ, ценящих любовь, удивление и красоту. Но это ни разу не означает, что у нас есть обязательство пожертвовать нашими чувствами любви и превратить себя в чистых максимизаторов приспособленности. Напротив: мы должны радоваться, что эволюция столь неуклюжа, и дорожащие любовью существа вообще смогли появиться в этой вселенной.</w:t>
       </w:r>
     </w:p>
   </w:footnote>
-  <w:footnote w:id="166">
+  <w:footnote w:id="167">
     <w:p>
       <w:pPr>
         <w:pStyle w:val="FootnoteText"/>
@@ -11538,7 +11561,7 @@
       </w:r>
     </w:p>
   </w:footnote>
-  <w:footnote w:id="193">
+  <w:footnote w:id="194">
     <w:p>
       <w:pPr>
         <w:pStyle w:val="FootnoteText"/>
@@ -11558,7 +11581,7 @@
       <w:r>
         <w:t xml:space="preserve"> </w:t>
       </w:r>
-      <w:hyperlink r:id="rId194">
+      <w:hyperlink r:id="rId195">
         <w:r>
           <w:rPr>
             <w:rStyle w:val="Hyperlink"/>
@@ -11619,7 +11642,7 @@
       </w:r>
     </w:p>
   </w:footnote>
-  <w:footnote w:id="196">
+  <w:footnote w:id="197">
     <w:p>
       <w:pPr>
         <w:pStyle w:val="FootnoteText"/>

</xml_diff>